<commit_message>
Added new informations to Authentication Use Case, Domain Model and Authentication SSDs
</commit_message>
<xml_diff>
--- a/documentazione/CasiUso/AutenticazioneViaJar.docx
+++ b/documentazione/CasiUso/AutenticazioneViaJar.docx
@@ -73,8 +73,18 @@
           <w:sz w:val="28"/>
           <w:szCs w:val="28"/>
         </w:rPr>
-        <w:t>: ViaJarHub</w:t>
-      </w:r>
+        <w:t xml:space="preserve">: </w:t>
+      </w:r>
+      <w:proofErr w:type="spellStart"/>
+      <w:r>
+        <w:rPr>
+          <w:rFonts w:ascii="Times New Roman" w:hAnsi="Times New Roman" w:cs="Times New Roman"/>
+          <w:sz w:val="28"/>
+          <w:szCs w:val="28"/>
+        </w:rPr>
+        <w:t>ViaJarHub</w:t>
+      </w:r>
+      <w:proofErr w:type="spellEnd"/>
     </w:p>
     <w:p>
       <w:pPr>
@@ -1802,7 +1812,7 @@
           <w:sz w:val="28"/>
           <w:szCs w:val="28"/>
         </w:rPr>
-        <w:t xml:space="preserve">. </w:t>
+        <w:t>.</w:t>
       </w:r>
     </w:p>
     <w:p>
@@ -1858,15 +1868,39 @@
           <w:sz w:val="28"/>
           <w:szCs w:val="28"/>
         </w:rPr>
-        <w:t>un’e-mail</w:t>
-      </w:r>
-      <w:r>
-        <w:rPr>
-          <w:rFonts w:ascii="Times New Roman" w:hAnsi="Times New Roman" w:cs="Times New Roman"/>
-          <w:sz w:val="28"/>
-          <w:szCs w:val="28"/>
-        </w:rPr>
-        <w:t>, una password ed una conferma della password</w:t>
+        <w:t>un nome</w:t>
+      </w:r>
+      <w:r>
+        <w:rPr>
+          <w:rFonts w:ascii="Times New Roman" w:hAnsi="Times New Roman" w:cs="Times New Roman"/>
+          <w:sz w:val="28"/>
+          <w:szCs w:val="28"/>
+        </w:rPr>
+        <w:t>, un</w:t>
+      </w:r>
+      <w:r>
+        <w:rPr>
+          <w:rFonts w:ascii="Times New Roman" w:hAnsi="Times New Roman" w:cs="Times New Roman"/>
+          <w:sz w:val="28"/>
+          <w:szCs w:val="28"/>
+        </w:rPr>
+        <w:t xml:space="preserve"> cognome </w:t>
+      </w:r>
+      <w:r>
+        <w:rPr>
+          <w:rFonts w:ascii="Times New Roman" w:hAnsi="Times New Roman" w:cs="Times New Roman"/>
+          <w:sz w:val="28"/>
+          <w:szCs w:val="28"/>
+        </w:rPr>
+        <w:t>ed un</w:t>
+      </w:r>
+      <w:r>
+        <w:rPr>
+          <w:rFonts w:ascii="Times New Roman" w:hAnsi="Times New Roman" w:cs="Times New Roman"/>
+          <w:sz w:val="28"/>
+          <w:szCs w:val="28"/>
+        </w:rPr>
+        <w:t xml:space="preserve"> numero di telefono</w:t>
       </w:r>
       <w:r>
         <w:rPr>
@@ -1906,7 +1940,15 @@
           <w:sz w:val="28"/>
           <w:szCs w:val="28"/>
         </w:rPr>
-        <w:t>Utente inserisce l’e-mail, la password e conferma la password</w:t>
+        <w:t xml:space="preserve">Utente inserisce </w:t>
+      </w:r>
+      <w:r>
+        <w:rPr>
+          <w:rFonts w:ascii="Times New Roman" w:hAnsi="Times New Roman" w:cs="Times New Roman"/>
+          <w:sz w:val="28"/>
+          <w:szCs w:val="28"/>
+        </w:rPr>
+        <w:t>il nome, il cognome ed il numero di telefono</w:t>
       </w:r>
       <w:r>
         <w:rPr>
@@ -1997,7 +2039,31 @@
           <w:sz w:val="28"/>
           <w:szCs w:val="28"/>
         </w:rPr>
-        <w:t xml:space="preserve"> L’Utente inserisce un’e-mail che non rispetta il formato corretto:</w:t>
+        <w:t xml:space="preserve"> </w:t>
+      </w:r>
+      <w:r>
+        <w:rPr>
+          <w:rFonts w:ascii="Times New Roman" w:hAnsi="Times New Roman" w:cs="Times New Roman"/>
+          <w:sz w:val="28"/>
+          <w:szCs w:val="28"/>
+        </w:rPr>
+        <w:t>L’Utente inserisce un</w:t>
+      </w:r>
+      <w:r>
+        <w:rPr>
+          <w:rFonts w:ascii="Times New Roman" w:hAnsi="Times New Roman" w:cs="Times New Roman"/>
+          <w:sz w:val="28"/>
+          <w:szCs w:val="28"/>
+        </w:rPr>
+        <w:t xml:space="preserve"> nome </w:t>
+      </w:r>
+      <w:r>
+        <w:rPr>
+          <w:rFonts w:ascii="Times New Roman" w:hAnsi="Times New Roman" w:cs="Times New Roman"/>
+          <w:sz w:val="28"/>
+          <w:szCs w:val="28"/>
+        </w:rPr>
+        <w:t>che non rispetta il formato corretto:</w:t>
       </w:r>
     </w:p>
     <w:p>
@@ -2078,7 +2144,31 @@
           <w:sz w:val="28"/>
           <w:szCs w:val="28"/>
         </w:rPr>
-        <w:t>L’Utente inserisce una password che non rispetta i parametri di validità imposti dal Sistema:</w:t>
+        <w:t xml:space="preserve">L’Utente inserisce un </w:t>
+      </w:r>
+      <w:r>
+        <w:rPr>
+          <w:rFonts w:ascii="Times New Roman" w:hAnsi="Times New Roman" w:cs="Times New Roman"/>
+          <w:sz w:val="28"/>
+          <w:szCs w:val="28"/>
+        </w:rPr>
+        <w:t>cog</w:t>
+      </w:r>
+      <w:r>
+        <w:rPr>
+          <w:rFonts w:ascii="Times New Roman" w:hAnsi="Times New Roman" w:cs="Times New Roman"/>
+          <w:sz w:val="28"/>
+          <w:szCs w:val="28"/>
+        </w:rPr>
+        <w:t>nome che non rispetta il formato corretto</w:t>
+      </w:r>
+      <w:r>
+        <w:rPr>
+          <w:rFonts w:ascii="Times New Roman" w:hAnsi="Times New Roman" w:cs="Times New Roman"/>
+          <w:sz w:val="28"/>
+          <w:szCs w:val="28"/>
+        </w:rPr>
+        <w:t>:</w:t>
       </w:r>
     </w:p>
     <w:p>
@@ -2132,39 +2222,7 @@
           <w:sz w:val="28"/>
           <w:szCs w:val="28"/>
         </w:rPr>
-        <w:t xml:space="preserve">L’Utente torna al punto </w:t>
-      </w:r>
-      <w:r>
-        <w:rPr>
-          <w:rFonts w:ascii="Times New Roman" w:hAnsi="Times New Roman" w:cs="Times New Roman"/>
-          <w:sz w:val="28"/>
-          <w:szCs w:val="28"/>
-        </w:rPr>
-        <w:t>3</w:t>
-      </w:r>
-      <w:r>
-        <w:rPr>
-          <w:rFonts w:ascii="Times New Roman" w:hAnsi="Times New Roman" w:cs="Times New Roman"/>
-          <w:sz w:val="28"/>
-          <w:szCs w:val="28"/>
-        </w:rPr>
-        <w:t xml:space="preserve"> dello scenario alternativo 2</w:t>
-      </w:r>
-      <w:r>
-        <w:rPr>
-          <w:rFonts w:ascii="Times New Roman" w:hAnsi="Times New Roman" w:cs="Times New Roman"/>
-          <w:sz w:val="28"/>
-          <w:szCs w:val="28"/>
-        </w:rPr>
-        <w:t>b</w:t>
-      </w:r>
-      <w:r>
-        <w:rPr>
-          <w:rFonts w:ascii="Times New Roman" w:hAnsi="Times New Roman" w:cs="Times New Roman"/>
-          <w:sz w:val="28"/>
-          <w:szCs w:val="28"/>
-        </w:rPr>
-        <w:t>.</w:t>
+        <w:t>L’Utente torna al punto 3 dello scenario alternativo 2b.</w:t>
       </w:r>
     </w:p>
     <w:p>
@@ -2191,7 +2249,23 @@
           <w:sz w:val="28"/>
           <w:szCs w:val="28"/>
         </w:rPr>
-        <w:t>La password e la conferma non coincidono</w:t>
+        <w:t xml:space="preserve">L’Utente inserisce un </w:t>
+      </w:r>
+      <w:r>
+        <w:rPr>
+          <w:rFonts w:ascii="Times New Roman" w:hAnsi="Times New Roman" w:cs="Times New Roman"/>
+          <w:sz w:val="28"/>
+          <w:szCs w:val="28"/>
+        </w:rPr>
+        <w:t>numero di telefono</w:t>
+      </w:r>
+      <w:r>
+        <w:rPr>
+          <w:rFonts w:ascii="Times New Roman" w:hAnsi="Times New Roman" w:cs="Times New Roman"/>
+          <w:sz w:val="28"/>
+          <w:szCs w:val="28"/>
+        </w:rPr>
+        <w:t xml:space="preserve"> che non rispetta il formato corretto</w:t>
       </w:r>
       <w:r>
         <w:rPr>
@@ -2253,39 +2327,7 @@
           <w:sz w:val="28"/>
           <w:szCs w:val="28"/>
         </w:rPr>
-        <w:t xml:space="preserve">L’Utente torna al punto </w:t>
-      </w:r>
-      <w:r>
-        <w:rPr>
-          <w:rFonts w:ascii="Times New Roman" w:hAnsi="Times New Roman" w:cs="Times New Roman"/>
-          <w:sz w:val="28"/>
-          <w:szCs w:val="28"/>
-        </w:rPr>
-        <w:t>3</w:t>
-      </w:r>
-      <w:r>
-        <w:rPr>
-          <w:rFonts w:ascii="Times New Roman" w:hAnsi="Times New Roman" w:cs="Times New Roman"/>
-          <w:sz w:val="28"/>
-          <w:szCs w:val="28"/>
-        </w:rPr>
-        <w:t xml:space="preserve"> dello scenario alternativo 2</w:t>
-      </w:r>
-      <w:r>
-        <w:rPr>
-          <w:rFonts w:ascii="Times New Roman" w:hAnsi="Times New Roman" w:cs="Times New Roman"/>
-          <w:sz w:val="28"/>
-          <w:szCs w:val="28"/>
-        </w:rPr>
-        <w:t>b</w:t>
-      </w:r>
-      <w:r>
-        <w:rPr>
-          <w:rFonts w:ascii="Times New Roman" w:hAnsi="Times New Roman" w:cs="Times New Roman"/>
-          <w:sz w:val="28"/>
-          <w:szCs w:val="28"/>
-        </w:rPr>
-        <w:t>.</w:t>
+        <w:t>L’Utente torna al punto 3 dello scenario alternativo 2b.</w:t>
       </w:r>
     </w:p>
     <w:p>
@@ -2309,7 +2351,47 @@
           <w:sz w:val="28"/>
           <w:szCs w:val="28"/>
         </w:rPr>
-        <w:t>Il Sistema invia una mail di conferma all’indirizzo fornito</w:t>
+        <w:t xml:space="preserve">Il </w:t>
+      </w:r>
+      <w:r>
+        <w:rPr>
+          <w:rFonts w:ascii="Times New Roman" w:hAnsi="Times New Roman" w:cs="Times New Roman"/>
+          <w:sz w:val="28"/>
+          <w:szCs w:val="28"/>
+        </w:rPr>
+        <w:t>Sistema</w:t>
+      </w:r>
+      <w:r>
+        <w:rPr>
+          <w:rFonts w:ascii="Times New Roman" w:hAnsi="Times New Roman" w:cs="Times New Roman"/>
+          <w:sz w:val="28"/>
+          <w:szCs w:val="28"/>
+        </w:rPr>
+        <w:t xml:space="preserve"> </w:t>
+      </w:r>
+      <w:r>
+        <w:rPr>
+          <w:rFonts w:ascii="Times New Roman" w:hAnsi="Times New Roman" w:cs="Times New Roman"/>
+          <w:sz w:val="28"/>
+          <w:szCs w:val="28"/>
+        </w:rPr>
+        <w:t xml:space="preserve">richiede l’inserimento di </w:t>
+      </w:r>
+      <w:r>
+        <w:rPr>
+          <w:rFonts w:ascii="Times New Roman" w:hAnsi="Times New Roman" w:cs="Times New Roman"/>
+          <w:sz w:val="28"/>
+          <w:szCs w:val="28"/>
+        </w:rPr>
+        <w:t>un’e-mail</w:t>
+      </w:r>
+      <w:r>
+        <w:rPr>
+          <w:rFonts w:ascii="Times New Roman" w:hAnsi="Times New Roman" w:cs="Times New Roman"/>
+          <w:sz w:val="28"/>
+          <w:szCs w:val="28"/>
+        </w:rPr>
+        <w:t>, una password ed una conferma della password</w:t>
       </w:r>
       <w:r>
         <w:rPr>
@@ -2341,7 +2423,15 @@
           <w:sz w:val="28"/>
           <w:szCs w:val="28"/>
         </w:rPr>
-        <w:t>L’Utente conferma la registrazione usando la mail inviatogli dal Sistema</w:t>
+        <w:t>L’</w:t>
+      </w:r>
+      <w:r>
+        <w:rPr>
+          <w:rFonts w:ascii="Times New Roman" w:hAnsi="Times New Roman" w:cs="Times New Roman"/>
+          <w:sz w:val="28"/>
+          <w:szCs w:val="28"/>
+        </w:rPr>
+        <w:t>Utente inserisce l’e-mail, la password e conferma la password</w:t>
       </w:r>
       <w:r>
         <w:rPr>
@@ -2357,10 +2447,541 @@
         <w:pStyle w:val="Paragrafoelenco"/>
         <w:numPr>
           <w:ilvl w:val="0"/>
-          <w:numId w:val="41"/>
+          <w:numId w:val="64"/>
         </w:numPr>
         <w:spacing w:line="360" w:lineRule="auto"/>
-        <w:ind w:left="2136"/>
+        <w:jc w:val="both"/>
+        <w:rPr>
+          <w:rFonts w:ascii="Times New Roman" w:hAnsi="Times New Roman" w:cs="Times New Roman"/>
+          <w:sz w:val="28"/>
+          <w:szCs w:val="28"/>
+        </w:rPr>
+      </w:pPr>
+      <w:r>
+        <w:rPr>
+          <w:rFonts w:ascii="Times New Roman" w:hAnsi="Times New Roman" w:cs="Times New Roman"/>
+          <w:sz w:val="28"/>
+          <w:szCs w:val="28"/>
+        </w:rPr>
+        <w:lastRenderedPageBreak/>
+        <w:t xml:space="preserve">Il </w:t>
+      </w:r>
+      <w:r>
+        <w:rPr>
+          <w:rFonts w:ascii="Times New Roman" w:hAnsi="Times New Roman" w:cs="Times New Roman"/>
+          <w:sz w:val="28"/>
+          <w:szCs w:val="28"/>
+        </w:rPr>
+        <w:t>Sistema</w:t>
+      </w:r>
+      <w:r>
+        <w:rPr>
+          <w:rFonts w:ascii="Times New Roman" w:hAnsi="Times New Roman" w:cs="Times New Roman"/>
+          <w:sz w:val="28"/>
+          <w:szCs w:val="28"/>
+        </w:rPr>
+        <w:t xml:space="preserve"> </w:t>
+      </w:r>
+      <w:r>
+        <w:rPr>
+          <w:rFonts w:ascii="Times New Roman" w:hAnsi="Times New Roman" w:cs="Times New Roman"/>
+          <w:sz w:val="28"/>
+          <w:szCs w:val="28"/>
+        </w:rPr>
+        <w:t>verifica i dati inseriti dall’Utente</w:t>
+      </w:r>
+      <w:r>
+        <w:rPr>
+          <w:rFonts w:ascii="Times New Roman" w:hAnsi="Times New Roman" w:cs="Times New Roman"/>
+          <w:sz w:val="28"/>
+          <w:szCs w:val="28"/>
+        </w:rPr>
+        <w:t>.</w:t>
+      </w:r>
+    </w:p>
+    <w:p>
+      <w:pPr>
+        <w:pStyle w:val="Paragrafoelenco"/>
+        <w:widowControl w:val="0"/>
+        <w:numPr>
+          <w:ilvl w:val="0"/>
+          <w:numId w:val="65"/>
+        </w:numPr>
+        <w:autoSpaceDE w:val="0"/>
+        <w:autoSpaceDN w:val="0"/>
+        <w:spacing w:after="0" w:line="360" w:lineRule="auto"/>
+        <w:jc w:val="both"/>
+        <w:rPr>
+          <w:rFonts w:ascii="Times New Roman" w:hAnsi="Times New Roman" w:cs="Times New Roman"/>
+          <w:vanish/>
+          <w:sz w:val="28"/>
+          <w:szCs w:val="28"/>
+        </w:rPr>
+      </w:pPr>
+    </w:p>
+    <w:p>
+      <w:pPr>
+        <w:pStyle w:val="Paragrafoelenco"/>
+        <w:widowControl w:val="0"/>
+        <w:numPr>
+          <w:ilvl w:val="0"/>
+          <w:numId w:val="65"/>
+        </w:numPr>
+        <w:autoSpaceDE w:val="0"/>
+        <w:autoSpaceDN w:val="0"/>
+        <w:spacing w:after="0" w:line="360" w:lineRule="auto"/>
+        <w:jc w:val="both"/>
+        <w:rPr>
+          <w:rFonts w:ascii="Times New Roman" w:hAnsi="Times New Roman" w:cs="Times New Roman"/>
+          <w:vanish/>
+          <w:sz w:val="28"/>
+          <w:szCs w:val="28"/>
+        </w:rPr>
+      </w:pPr>
+    </w:p>
+    <w:p>
+      <w:pPr>
+        <w:pStyle w:val="Paragrafoelenco"/>
+        <w:widowControl w:val="0"/>
+        <w:numPr>
+          <w:ilvl w:val="0"/>
+          <w:numId w:val="65"/>
+        </w:numPr>
+        <w:autoSpaceDE w:val="0"/>
+        <w:autoSpaceDN w:val="0"/>
+        <w:spacing w:after="0" w:line="360" w:lineRule="auto"/>
+        <w:jc w:val="both"/>
+        <w:rPr>
+          <w:rFonts w:ascii="Times New Roman" w:hAnsi="Times New Roman" w:cs="Times New Roman"/>
+          <w:sz w:val="28"/>
+          <w:szCs w:val="28"/>
+        </w:rPr>
+      </w:pPr>
+      <w:r>
+        <w:rPr>
+          <w:rFonts w:ascii="Times New Roman" w:hAnsi="Times New Roman" w:cs="Times New Roman"/>
+          <w:sz w:val="28"/>
+          <w:szCs w:val="28"/>
+        </w:rPr>
+        <w:t xml:space="preserve"> L’Utente inserisce un’e-mail che non rispetta il formato corretto:</w:t>
+      </w:r>
+    </w:p>
+    <w:p>
+      <w:pPr>
+        <w:pStyle w:val="Paragrafoelenco"/>
+        <w:widowControl w:val="0"/>
+        <w:numPr>
+          <w:ilvl w:val="0"/>
+          <w:numId w:val="79"/>
+        </w:numPr>
+        <w:autoSpaceDE w:val="0"/>
+        <w:autoSpaceDN w:val="0"/>
+        <w:spacing w:after="0" w:line="360" w:lineRule="auto"/>
+        <w:jc w:val="both"/>
+        <w:rPr>
+          <w:rFonts w:ascii="Times New Roman" w:hAnsi="Times New Roman" w:cs="Times New Roman"/>
+          <w:sz w:val="28"/>
+          <w:szCs w:val="28"/>
+        </w:rPr>
+      </w:pPr>
+      <w:r>
+        <w:rPr>
+          <w:rFonts w:ascii="Times New Roman" w:hAnsi="Times New Roman" w:cs="Times New Roman"/>
+          <w:sz w:val="28"/>
+          <w:szCs w:val="28"/>
+        </w:rPr>
+        <w:t>Il Sistema segnala l’errore e invita l’Utente a riprovare.</w:t>
+      </w:r>
+    </w:p>
+    <w:p>
+      <w:pPr>
+        <w:pStyle w:val="Paragrafoelenco"/>
+        <w:widowControl w:val="0"/>
+        <w:numPr>
+          <w:ilvl w:val="0"/>
+          <w:numId w:val="79"/>
+        </w:numPr>
+        <w:autoSpaceDE w:val="0"/>
+        <w:autoSpaceDN w:val="0"/>
+        <w:spacing w:after="0" w:line="360" w:lineRule="auto"/>
+        <w:jc w:val="both"/>
+        <w:rPr>
+          <w:rFonts w:ascii="Times New Roman" w:hAnsi="Times New Roman" w:cs="Times New Roman"/>
+          <w:sz w:val="28"/>
+          <w:szCs w:val="28"/>
+        </w:rPr>
+      </w:pPr>
+      <w:r>
+        <w:rPr>
+          <w:rFonts w:ascii="Times New Roman" w:hAnsi="Times New Roman" w:cs="Times New Roman"/>
+          <w:sz w:val="28"/>
+          <w:szCs w:val="28"/>
+        </w:rPr>
+        <w:t xml:space="preserve">L’Utente torna al punto </w:t>
+      </w:r>
+      <w:r>
+        <w:rPr>
+          <w:rFonts w:ascii="Times New Roman" w:hAnsi="Times New Roman" w:cs="Times New Roman"/>
+          <w:sz w:val="28"/>
+          <w:szCs w:val="28"/>
+        </w:rPr>
+        <w:t>6</w:t>
+      </w:r>
+      <w:r>
+        <w:rPr>
+          <w:rFonts w:ascii="Times New Roman" w:hAnsi="Times New Roman" w:cs="Times New Roman"/>
+          <w:sz w:val="28"/>
+          <w:szCs w:val="28"/>
+        </w:rPr>
+        <w:t xml:space="preserve"> dello scenario alternativo 2b.</w:t>
+      </w:r>
+    </w:p>
+    <w:p>
+      <w:pPr>
+        <w:pStyle w:val="Paragrafoelenco"/>
+        <w:widowControl w:val="0"/>
+        <w:numPr>
+          <w:ilvl w:val="0"/>
+          <w:numId w:val="77"/>
+        </w:numPr>
+        <w:autoSpaceDE w:val="0"/>
+        <w:autoSpaceDN w:val="0"/>
+        <w:spacing w:after="0" w:line="360" w:lineRule="auto"/>
+        <w:jc w:val="both"/>
+        <w:rPr>
+          <w:rFonts w:ascii="Times New Roman" w:hAnsi="Times New Roman" w:cs="Times New Roman"/>
+          <w:sz w:val="28"/>
+          <w:szCs w:val="28"/>
+        </w:rPr>
+      </w:pPr>
+      <w:r>
+        <w:rPr>
+          <w:rFonts w:ascii="Times New Roman" w:hAnsi="Times New Roman" w:cs="Times New Roman"/>
+          <w:sz w:val="28"/>
+          <w:szCs w:val="28"/>
+        </w:rPr>
+        <w:t>L’Utente inserisce una password che non rispetta i parametri di validità imposti dal Sistema:</w:t>
+      </w:r>
+    </w:p>
+    <w:p>
+      <w:pPr>
+        <w:pStyle w:val="Paragrafoelenco"/>
+        <w:widowControl w:val="0"/>
+        <w:numPr>
+          <w:ilvl w:val="0"/>
+          <w:numId w:val="80"/>
+        </w:numPr>
+        <w:autoSpaceDE w:val="0"/>
+        <w:autoSpaceDN w:val="0"/>
+        <w:spacing w:after="0" w:line="360" w:lineRule="auto"/>
+        <w:jc w:val="both"/>
+        <w:rPr>
+          <w:rFonts w:ascii="Times New Roman" w:hAnsi="Times New Roman" w:cs="Times New Roman"/>
+          <w:sz w:val="28"/>
+          <w:szCs w:val="28"/>
+        </w:rPr>
+      </w:pPr>
+      <w:r>
+        <w:rPr>
+          <w:rFonts w:ascii="Times New Roman" w:hAnsi="Times New Roman" w:cs="Times New Roman"/>
+          <w:sz w:val="28"/>
+          <w:szCs w:val="28"/>
+        </w:rPr>
+        <w:t>Il Sistema segnala l’errore e invita l’Utente a riprovare.</w:t>
+      </w:r>
+    </w:p>
+    <w:p>
+      <w:pPr>
+        <w:pStyle w:val="Paragrafoelenco"/>
+        <w:widowControl w:val="0"/>
+        <w:numPr>
+          <w:ilvl w:val="0"/>
+          <w:numId w:val="80"/>
+        </w:numPr>
+        <w:autoSpaceDE w:val="0"/>
+        <w:autoSpaceDN w:val="0"/>
+        <w:spacing w:after="0" w:line="360" w:lineRule="auto"/>
+        <w:jc w:val="both"/>
+        <w:rPr>
+          <w:rFonts w:ascii="Times New Roman" w:hAnsi="Times New Roman" w:cs="Times New Roman"/>
+          <w:sz w:val="28"/>
+          <w:szCs w:val="28"/>
+        </w:rPr>
+      </w:pPr>
+      <w:r>
+        <w:rPr>
+          <w:rFonts w:ascii="Times New Roman" w:hAnsi="Times New Roman" w:cs="Times New Roman"/>
+          <w:sz w:val="28"/>
+          <w:szCs w:val="28"/>
+        </w:rPr>
+        <w:t xml:space="preserve">L’Utente torna al punto </w:t>
+      </w:r>
+      <w:r>
+        <w:rPr>
+          <w:rFonts w:ascii="Times New Roman" w:hAnsi="Times New Roman" w:cs="Times New Roman"/>
+          <w:sz w:val="28"/>
+          <w:szCs w:val="28"/>
+        </w:rPr>
+        <w:t>6</w:t>
+      </w:r>
+      <w:r>
+        <w:rPr>
+          <w:rFonts w:ascii="Times New Roman" w:hAnsi="Times New Roman" w:cs="Times New Roman"/>
+          <w:sz w:val="28"/>
+          <w:szCs w:val="28"/>
+        </w:rPr>
+        <w:t xml:space="preserve"> dello scenario alternativo 2</w:t>
+      </w:r>
+      <w:r>
+        <w:rPr>
+          <w:rFonts w:ascii="Times New Roman" w:hAnsi="Times New Roman" w:cs="Times New Roman"/>
+          <w:sz w:val="28"/>
+          <w:szCs w:val="28"/>
+        </w:rPr>
+        <w:t>b</w:t>
+      </w:r>
+      <w:r>
+        <w:rPr>
+          <w:rFonts w:ascii="Times New Roman" w:hAnsi="Times New Roman" w:cs="Times New Roman"/>
+          <w:sz w:val="28"/>
+          <w:szCs w:val="28"/>
+        </w:rPr>
+        <w:t>.</w:t>
+      </w:r>
+    </w:p>
+    <w:p>
+      <w:pPr>
+        <w:pStyle w:val="Paragrafoelenco"/>
+        <w:widowControl w:val="0"/>
+        <w:numPr>
+          <w:ilvl w:val="0"/>
+          <w:numId w:val="67"/>
+        </w:numPr>
+        <w:autoSpaceDE w:val="0"/>
+        <w:autoSpaceDN w:val="0"/>
+        <w:spacing w:after="0" w:line="360" w:lineRule="auto"/>
+        <w:jc w:val="both"/>
+        <w:rPr>
+          <w:rFonts w:ascii="Times New Roman" w:hAnsi="Times New Roman" w:cs="Times New Roman"/>
+          <w:vanish/>
+          <w:sz w:val="28"/>
+          <w:szCs w:val="28"/>
+        </w:rPr>
+      </w:pPr>
+    </w:p>
+    <w:p>
+      <w:pPr>
+        <w:pStyle w:val="Paragrafoelenco"/>
+        <w:widowControl w:val="0"/>
+        <w:numPr>
+          <w:ilvl w:val="0"/>
+          <w:numId w:val="67"/>
+        </w:numPr>
+        <w:autoSpaceDE w:val="0"/>
+        <w:autoSpaceDN w:val="0"/>
+        <w:spacing w:after="0" w:line="360" w:lineRule="auto"/>
+        <w:jc w:val="both"/>
+        <w:rPr>
+          <w:rFonts w:ascii="Times New Roman" w:hAnsi="Times New Roman" w:cs="Times New Roman"/>
+          <w:vanish/>
+          <w:sz w:val="28"/>
+          <w:szCs w:val="28"/>
+        </w:rPr>
+      </w:pPr>
+    </w:p>
+    <w:p>
+      <w:pPr>
+        <w:pStyle w:val="Paragrafoelenco"/>
+        <w:widowControl w:val="0"/>
+        <w:numPr>
+          <w:ilvl w:val="0"/>
+          <w:numId w:val="67"/>
+        </w:numPr>
+        <w:autoSpaceDE w:val="0"/>
+        <w:autoSpaceDN w:val="0"/>
+        <w:spacing w:after="0" w:line="360" w:lineRule="auto"/>
+        <w:jc w:val="both"/>
+        <w:rPr>
+          <w:rFonts w:ascii="Times New Roman" w:hAnsi="Times New Roman" w:cs="Times New Roman"/>
+          <w:sz w:val="28"/>
+          <w:szCs w:val="28"/>
+        </w:rPr>
+      </w:pPr>
+      <w:r>
+        <w:rPr>
+          <w:rFonts w:ascii="Times New Roman" w:hAnsi="Times New Roman" w:cs="Times New Roman"/>
+          <w:sz w:val="28"/>
+          <w:szCs w:val="28"/>
+        </w:rPr>
+        <w:t>La password e la conferma non coincidono</w:t>
+      </w:r>
+      <w:r>
+        <w:rPr>
+          <w:rFonts w:ascii="Times New Roman" w:hAnsi="Times New Roman" w:cs="Times New Roman"/>
+          <w:sz w:val="28"/>
+          <w:szCs w:val="28"/>
+        </w:rPr>
+        <w:t>:</w:t>
+      </w:r>
+    </w:p>
+    <w:p>
+      <w:pPr>
+        <w:pStyle w:val="Paragrafoelenco"/>
+        <w:widowControl w:val="0"/>
+        <w:numPr>
+          <w:ilvl w:val="0"/>
+          <w:numId w:val="81"/>
+        </w:numPr>
+        <w:autoSpaceDE w:val="0"/>
+        <w:autoSpaceDN w:val="0"/>
+        <w:spacing w:after="0" w:line="360" w:lineRule="auto"/>
+        <w:jc w:val="both"/>
+        <w:rPr>
+          <w:rFonts w:ascii="Times New Roman" w:hAnsi="Times New Roman" w:cs="Times New Roman"/>
+          <w:sz w:val="28"/>
+          <w:szCs w:val="28"/>
+        </w:rPr>
+      </w:pPr>
+      <w:r>
+        <w:rPr>
+          <w:rFonts w:ascii="Times New Roman" w:hAnsi="Times New Roman" w:cs="Times New Roman"/>
+          <w:sz w:val="28"/>
+          <w:szCs w:val="28"/>
+        </w:rPr>
+        <w:t>Il Sistema segnala l’errore e invita l’Utente a riprovare.</w:t>
+      </w:r>
+    </w:p>
+    <w:p>
+      <w:pPr>
+        <w:pStyle w:val="Paragrafoelenco"/>
+        <w:widowControl w:val="0"/>
+        <w:numPr>
+          <w:ilvl w:val="0"/>
+          <w:numId w:val="81"/>
+        </w:numPr>
+        <w:autoSpaceDE w:val="0"/>
+        <w:autoSpaceDN w:val="0"/>
+        <w:spacing w:after="0" w:line="360" w:lineRule="auto"/>
+        <w:jc w:val="both"/>
+        <w:rPr>
+          <w:rFonts w:ascii="Times New Roman" w:hAnsi="Times New Roman" w:cs="Times New Roman"/>
+          <w:sz w:val="28"/>
+          <w:szCs w:val="28"/>
+        </w:rPr>
+      </w:pPr>
+      <w:r>
+        <w:rPr>
+          <w:rFonts w:ascii="Times New Roman" w:hAnsi="Times New Roman" w:cs="Times New Roman"/>
+          <w:sz w:val="28"/>
+          <w:szCs w:val="28"/>
+        </w:rPr>
+        <w:t xml:space="preserve">L’Utente torna al punto </w:t>
+      </w:r>
+      <w:r>
+        <w:rPr>
+          <w:rFonts w:ascii="Times New Roman" w:hAnsi="Times New Roman" w:cs="Times New Roman"/>
+          <w:sz w:val="28"/>
+          <w:szCs w:val="28"/>
+        </w:rPr>
+        <w:t>6</w:t>
+      </w:r>
+      <w:r>
+        <w:rPr>
+          <w:rFonts w:ascii="Times New Roman" w:hAnsi="Times New Roman" w:cs="Times New Roman"/>
+          <w:sz w:val="28"/>
+          <w:szCs w:val="28"/>
+        </w:rPr>
+        <w:t xml:space="preserve"> dello scenario alternativo 2</w:t>
+      </w:r>
+      <w:r>
+        <w:rPr>
+          <w:rFonts w:ascii="Times New Roman" w:hAnsi="Times New Roman" w:cs="Times New Roman"/>
+          <w:sz w:val="28"/>
+          <w:szCs w:val="28"/>
+        </w:rPr>
+        <w:t>b</w:t>
+      </w:r>
+      <w:r>
+        <w:rPr>
+          <w:rFonts w:ascii="Times New Roman" w:hAnsi="Times New Roman" w:cs="Times New Roman"/>
+          <w:sz w:val="28"/>
+          <w:szCs w:val="28"/>
+        </w:rPr>
+        <w:t>.</w:t>
+      </w:r>
+    </w:p>
+    <w:p>
+      <w:pPr>
+        <w:pStyle w:val="Paragrafoelenco"/>
+        <w:numPr>
+          <w:ilvl w:val="0"/>
+          <w:numId w:val="64"/>
+        </w:numPr>
+        <w:spacing w:line="360" w:lineRule="auto"/>
+        <w:jc w:val="both"/>
+        <w:rPr>
+          <w:rFonts w:ascii="Times New Roman" w:hAnsi="Times New Roman" w:cs="Times New Roman"/>
+          <w:sz w:val="28"/>
+          <w:szCs w:val="28"/>
+        </w:rPr>
+      </w:pPr>
+      <w:r>
+        <w:rPr>
+          <w:rFonts w:ascii="Times New Roman" w:hAnsi="Times New Roman" w:cs="Times New Roman"/>
+          <w:sz w:val="28"/>
+          <w:szCs w:val="28"/>
+        </w:rPr>
+        <w:t>Il Sistema invia una mail di conferma all’indirizzo fornito</w:t>
+      </w:r>
+      <w:r>
+        <w:rPr>
+          <w:rFonts w:ascii="Times New Roman" w:hAnsi="Times New Roman" w:cs="Times New Roman"/>
+          <w:sz w:val="28"/>
+          <w:szCs w:val="28"/>
+        </w:rPr>
+        <w:t>.</w:t>
+      </w:r>
+    </w:p>
+    <w:p>
+      <w:pPr>
+        <w:pStyle w:val="Paragrafoelenco"/>
+        <w:numPr>
+          <w:ilvl w:val="0"/>
+          <w:numId w:val="64"/>
+        </w:numPr>
+        <w:spacing w:line="360" w:lineRule="auto"/>
+        <w:jc w:val="both"/>
+        <w:rPr>
+          <w:rFonts w:ascii="Times New Roman" w:hAnsi="Times New Roman" w:cs="Times New Roman"/>
+          <w:sz w:val="28"/>
+          <w:szCs w:val="28"/>
+        </w:rPr>
+      </w:pPr>
+      <w:r>
+        <w:rPr>
+          <w:rFonts w:ascii="Times New Roman" w:hAnsi="Times New Roman" w:cs="Times New Roman"/>
+          <w:sz w:val="28"/>
+          <w:szCs w:val="28"/>
+        </w:rPr>
+        <w:t>L’Utente conferma la registrazione usando la mail inviatogli dal Sistema</w:t>
+      </w:r>
+      <w:r>
+        <w:rPr>
+          <w:rFonts w:ascii="Times New Roman" w:hAnsi="Times New Roman" w:cs="Times New Roman"/>
+          <w:sz w:val="28"/>
+          <w:szCs w:val="28"/>
+        </w:rPr>
+        <w:t>.</w:t>
+      </w:r>
+    </w:p>
+    <w:p>
+      <w:pPr>
+        <w:pStyle w:val="Paragrafoelenco"/>
+        <w:numPr>
+          <w:ilvl w:val="0"/>
+          <w:numId w:val="78"/>
+        </w:numPr>
+        <w:spacing w:line="360" w:lineRule="auto"/>
         <w:jc w:val="both"/>
         <w:rPr>
           <w:rFonts w:ascii="Times New Roman" w:hAnsi="Times New Roman" w:cs="Times New Roman"/>
@@ -2407,7 +3028,6 @@
           <w:sz w:val="28"/>
           <w:szCs w:val="28"/>
         </w:rPr>
-        <w:lastRenderedPageBreak/>
         <w:t xml:space="preserve">Il </w:t>
       </w:r>
       <w:r>
@@ -2767,7 +3387,34 @@
         <w:widowControl w:val="0"/>
         <w:numPr>
           <w:ilvl w:val="0"/>
-          <w:numId w:val="68"/>
+          <w:numId w:val="44"/>
+        </w:numPr>
+        <w:autoSpaceDE w:val="0"/>
+        <w:autoSpaceDN w:val="0"/>
+        <w:spacing w:after="0" w:line="360" w:lineRule="auto"/>
+        <w:jc w:val="both"/>
+        <w:rPr>
+          <w:rFonts w:ascii="Times New Roman" w:hAnsi="Times New Roman" w:cs="Times New Roman"/>
+          <w:sz w:val="28"/>
+          <w:szCs w:val="28"/>
+        </w:rPr>
+      </w:pPr>
+      <w:r>
+        <w:rPr>
+          <w:rFonts w:ascii="Times New Roman" w:hAnsi="Times New Roman" w:cs="Times New Roman"/>
+          <w:sz w:val="28"/>
+          <w:szCs w:val="28"/>
+        </w:rPr>
+        <w:t>Il Sistema verifica i dati inseriti dall’Utente.</w:t>
+      </w:r>
+    </w:p>
+    <w:p>
+      <w:pPr>
+        <w:pStyle w:val="Paragrafoelenco"/>
+        <w:widowControl w:val="0"/>
+        <w:numPr>
+          <w:ilvl w:val="0"/>
+          <w:numId w:val="82"/>
         </w:numPr>
         <w:autoSpaceDE w:val="0"/>
         <w:autoSpaceDN w:val="0"/>
@@ -2944,6 +3591,26 @@
         <w:jc w:val="both"/>
         <w:rPr>
           <w:rFonts w:ascii="Times New Roman" w:hAnsi="Times New Roman" w:cs="Times New Roman"/>
+          <w:vanish/>
+          <w:sz w:val="28"/>
+          <w:szCs w:val="28"/>
+        </w:rPr>
+      </w:pPr>
+    </w:p>
+    <w:p>
+      <w:pPr>
+        <w:pStyle w:val="Paragrafoelenco"/>
+        <w:widowControl w:val="0"/>
+        <w:numPr>
+          <w:ilvl w:val="0"/>
+          <w:numId w:val="69"/>
+        </w:numPr>
+        <w:autoSpaceDE w:val="0"/>
+        <w:autoSpaceDN w:val="0"/>
+        <w:spacing w:after="0" w:line="360" w:lineRule="auto"/>
+        <w:jc w:val="both"/>
+        <w:rPr>
+          <w:rFonts w:ascii="Times New Roman" w:hAnsi="Times New Roman" w:cs="Times New Roman"/>
           <w:sz w:val="28"/>
           <w:szCs w:val="28"/>
         </w:rPr>
@@ -3120,6 +3787,7 @@
           <w:sz w:val="28"/>
           <w:szCs w:val="28"/>
         </w:rPr>
+        <w:lastRenderedPageBreak/>
         <w:t>L’</w:t>
       </w:r>
       <w:r>
@@ -3303,7 +3971,7 @@
         <w:widowControl w:val="0"/>
         <w:numPr>
           <w:ilvl w:val="0"/>
-          <w:numId w:val="52"/>
+          <w:numId w:val="83"/>
         </w:numPr>
         <w:autoSpaceDE w:val="0"/>
         <w:autoSpaceDN w:val="0"/>
@@ -3606,7 +4274,7 @@
         <w:widowControl w:val="0"/>
         <w:numPr>
           <w:ilvl w:val="0"/>
-          <w:numId w:val="72"/>
+          <w:numId w:val="84"/>
         </w:numPr>
         <w:autoSpaceDE w:val="0"/>
         <w:autoSpaceDN w:val="0"/>
@@ -3766,7 +4434,23 @@
           <w:sz w:val="28"/>
           <w:szCs w:val="28"/>
         </w:rPr>
-        <w:t xml:space="preserve"> torna al punto 5 dello scenario alternativo </w:t>
+        <w:t xml:space="preserve"> torna al punto </w:t>
+      </w:r>
+      <w:r>
+        <w:rPr>
+          <w:rFonts w:ascii="Times New Roman" w:hAnsi="Times New Roman" w:cs="Times New Roman"/>
+          <w:sz w:val="28"/>
+          <w:szCs w:val="28"/>
+        </w:rPr>
+        <w:t>6</w:t>
+      </w:r>
+      <w:r>
+        <w:rPr>
+          <w:rFonts w:ascii="Times New Roman" w:hAnsi="Times New Roman" w:cs="Times New Roman"/>
+          <w:sz w:val="28"/>
+          <w:szCs w:val="28"/>
+        </w:rPr>
+        <w:t xml:space="preserve"> dello scenario alternativo </w:t>
       </w:r>
       <w:r>
         <w:rPr>
@@ -3791,7 +4475,7 @@
         <w:widowControl w:val="0"/>
         <w:numPr>
           <w:ilvl w:val="0"/>
-          <w:numId w:val="73"/>
+          <w:numId w:val="85"/>
         </w:numPr>
         <w:autoSpaceDE w:val="0"/>
         <w:autoSpaceDN w:val="0"/>
@@ -3919,7 +4603,23 @@
           <w:sz w:val="28"/>
           <w:szCs w:val="28"/>
         </w:rPr>
-        <w:t xml:space="preserve"> torna al punto 5 dello scenario alternativo </w:t>
+        <w:t xml:space="preserve"> torna al punto </w:t>
+      </w:r>
+      <w:r>
+        <w:rPr>
+          <w:rFonts w:ascii="Times New Roman" w:hAnsi="Times New Roman" w:cs="Times New Roman"/>
+          <w:sz w:val="28"/>
+          <w:szCs w:val="28"/>
+        </w:rPr>
+        <w:t>6</w:t>
+      </w:r>
+      <w:r>
+        <w:rPr>
+          <w:rFonts w:ascii="Times New Roman" w:hAnsi="Times New Roman" w:cs="Times New Roman"/>
+          <w:sz w:val="28"/>
+          <w:szCs w:val="28"/>
+        </w:rPr>
+        <w:t xml:space="preserve"> dello scenario alternativo </w:t>
       </w:r>
       <w:r>
         <w:rPr>
@@ -3962,7 +4662,6 @@
           <w:sz w:val="28"/>
           <w:szCs w:val="28"/>
         </w:rPr>
-        <w:lastRenderedPageBreak/>
         <w:t xml:space="preserve">Il </w:t>
       </w:r>
       <w:r>
@@ -4811,6 +5510,7 @@
           <w:sz w:val="28"/>
           <w:szCs w:val="28"/>
         </w:rPr>
+        <w:lastRenderedPageBreak/>
         <w:t xml:space="preserve">Il </w:t>
       </w:r>
       <w:r>
@@ -5325,23 +6025,39 @@
           <w:sz w:val="28"/>
           <w:szCs w:val="28"/>
         </w:rPr>
-        <w:t xml:space="preserve">L’e-mail deve </w:t>
-      </w:r>
-      <w:r>
-        <w:rPr>
-          <w:rFonts w:ascii="Times New Roman" w:hAnsi="Times New Roman" w:cs="Times New Roman"/>
-          <w:sz w:val="28"/>
-          <w:szCs w:val="28"/>
-        </w:rPr>
-        <w:t>rispettare</w:t>
-      </w:r>
-      <w:r>
-        <w:rPr>
-          <w:rFonts w:ascii="Times New Roman" w:hAnsi="Times New Roman" w:cs="Times New Roman"/>
-          <w:sz w:val="28"/>
-          <w:szCs w:val="28"/>
-        </w:rPr>
-        <w:t xml:space="preserve"> lo standard RFC.</w:t>
+        <w:t>Il nome</w:t>
+      </w:r>
+      <w:r>
+        <w:rPr>
+          <w:rFonts w:ascii="Times New Roman" w:hAnsi="Times New Roman" w:cs="Times New Roman"/>
+          <w:sz w:val="28"/>
+          <w:szCs w:val="28"/>
+        </w:rPr>
+        <w:t>,</w:t>
+      </w:r>
+      <w:r>
+        <w:rPr>
+          <w:rFonts w:ascii="Times New Roman" w:hAnsi="Times New Roman" w:cs="Times New Roman"/>
+          <w:sz w:val="28"/>
+          <w:szCs w:val="28"/>
+        </w:rPr>
+        <w:t xml:space="preserve"> il cognome </w:t>
+      </w:r>
+      <w:r>
+        <w:rPr>
+          <w:rFonts w:ascii="Times New Roman" w:hAnsi="Times New Roman" w:cs="Times New Roman"/>
+          <w:sz w:val="28"/>
+          <w:szCs w:val="28"/>
+        </w:rPr>
+        <w:t xml:space="preserve">ed il numero di telefono </w:t>
+      </w:r>
+      <w:r>
+        <w:rPr>
+          <w:rFonts w:ascii="Times New Roman" w:hAnsi="Times New Roman" w:cs="Times New Roman"/>
+          <w:sz w:val="28"/>
+          <w:szCs w:val="28"/>
+        </w:rPr>
+        <w:t>devono rispettare il formato definito dal Sistema.</w:t>
       </w:r>
     </w:p>
     <w:p>
@@ -5365,6 +6081,46 @@
           <w:sz w:val="28"/>
           <w:szCs w:val="28"/>
         </w:rPr>
+        <w:t xml:space="preserve">L’e-mail deve </w:t>
+      </w:r>
+      <w:r>
+        <w:rPr>
+          <w:rFonts w:ascii="Times New Roman" w:hAnsi="Times New Roman" w:cs="Times New Roman"/>
+          <w:sz w:val="28"/>
+          <w:szCs w:val="28"/>
+        </w:rPr>
+        <w:t>rispettare</w:t>
+      </w:r>
+      <w:r>
+        <w:rPr>
+          <w:rFonts w:ascii="Times New Roman" w:hAnsi="Times New Roman" w:cs="Times New Roman"/>
+          <w:sz w:val="28"/>
+          <w:szCs w:val="28"/>
+        </w:rPr>
+        <w:t xml:space="preserve"> lo standard RFC.</w:t>
+      </w:r>
+    </w:p>
+    <w:p>
+      <w:pPr>
+        <w:pStyle w:val="Paragrafoelenco"/>
+        <w:numPr>
+          <w:ilvl w:val="0"/>
+          <w:numId w:val="4"/>
+        </w:numPr>
+        <w:spacing w:line="360" w:lineRule="auto"/>
+        <w:jc w:val="both"/>
+        <w:rPr>
+          <w:rFonts w:ascii="Times New Roman" w:hAnsi="Times New Roman" w:cs="Times New Roman"/>
+          <w:sz w:val="28"/>
+          <w:szCs w:val="28"/>
+        </w:rPr>
+      </w:pPr>
+      <w:r>
+        <w:rPr>
+          <w:rFonts w:ascii="Times New Roman" w:hAnsi="Times New Roman" w:cs="Times New Roman"/>
+          <w:sz w:val="28"/>
+          <w:szCs w:val="28"/>
+        </w:rPr>
         <w:t xml:space="preserve">La password deve </w:t>
       </w:r>
       <w:r>
@@ -5495,7 +6251,6 @@
           <w:sz w:val="28"/>
           <w:szCs w:val="28"/>
         </w:rPr>
-        <w:lastRenderedPageBreak/>
         <w:t>Possibile interruzione dell’accesso in</w:t>
       </w:r>
       <w:r>
@@ -5554,6 +6309,97 @@
 <file path=word/numbering.xml><?xml version="1.0" encoding="utf-8"?>
 <w:numbering xmlns:wpc="http://schemas.microsoft.com/office/word/2010/wordprocessingCanvas" xmlns:cx="http://schemas.microsoft.com/office/drawing/2014/chartex" xmlns:cx1="http://schemas.microsoft.com/office/drawing/2015/9/8/chartex" xmlns:cx2="http://schemas.microsoft.com/office/drawing/2015/10/21/chartex" xmlns:cx3="http://schemas.microsoft.com/office/drawing/2016/5/9/chartex" xmlns:cx4="http://schemas.microsoft.com/office/drawing/2016/5/10/chartex" xmlns:cx5="http://schemas.microsoft.com/office/drawing/2016/5/11/chartex" xmlns:cx6="http://schemas.microsoft.com/office/drawing/2016/5/12/chartex" xmlns:cx7="http://schemas.microsoft.com/office/drawing/2016/5/13/chartex" xmlns:cx8="http://schemas.microsoft.com/office/drawing/2016/5/14/chartex" xmlns:mc="http://schemas.openxmlformats.org/markup-compatibility/2006" xmlns:aink="http://schemas.microsoft.com/office/drawing/2016/ink" xmlns:am3d="http://schemas.microsoft.com/office/drawing/2017/model3d" xmlns:o="urn:schemas-microsoft-com:office:office" xmlns:oel="http://schemas.microsoft.com/office/2019/extlst" xmlns:r="http://schemas.openxmlformats.org/officeDocument/2006/relationships" xmlns:m="http://schemas.openxmlformats.org/officeDocument/2006/math" xmlns:v="urn:schemas-microsoft-com:vml" xmlns:wp14="http://schemas.microsoft.com/office/word/2010/wordprocessingDrawing" xmlns:wp="http://schemas.openxmlformats.org/drawingml/2006/wordprocessingDrawing" xmlns:w10="urn:schemas-microsoft-com:office:word" xmlns:w="http://schemas.openxmlformats.org/wordprocessingml/2006/main" xmlns:w14="http://schemas.microsoft.com/office/word/2010/wordml" xmlns:w15="http://schemas.microsoft.com/office/word/2012/wordml" xmlns:w16cex="http://schemas.microsoft.com/office/word/2018/wordml/cex" xmlns:w16cid="http://schemas.microsoft.com/office/word/2016/wordml/cid" xmlns:w16="http://schemas.microsoft.com/office/word/2018/wordml" xmlns:w16du="http://schemas.microsoft.com/office/word/2023/wordml/word16du" xmlns:w16sdtdh="http://schemas.microsoft.com/office/word/2020/wordml/sdtdatahash" xmlns:w16se="http://schemas.microsoft.com/office/word/2015/wordml/symex" xmlns:wpg="http://schemas.microsoft.com/office/word/2010/wordprocessingGroup" xmlns:wpi="http://schemas.microsoft.com/office/word/2010/wordprocessingInk" xmlns:wne="http://schemas.microsoft.com/office/word/2006/wordml" xmlns:wps="http://schemas.microsoft.com/office/word/2010/wordprocessingShape" mc:Ignorable="w14 w15 w16se w16cid w16 w16cex w16sdtdh w16du wp14">
   <w:abstractNum w:abstractNumId="0" w15:restartNumberingAfterBreak="0">
+    <w:nsid w:val="006B410F"/>
+    <w:multiLevelType w:val="hybridMultilevel"/>
+    <w:tmpl w:val="1A102678"/>
+    <w:lvl w:ilvl="0" w:tplc="F4CCCA6C">
+      <w:start w:val="5"/>
+      <w:numFmt w:val="decimal"/>
+      <w:lvlText w:val="%1a."/>
+      <w:lvlJc w:val="left"/>
+      <w:pPr>
+        <w:ind w:left="2136" w:hanging="360"/>
+      </w:pPr>
+      <w:rPr>
+        <w:rFonts w:hint="default"/>
+        <w:b/>
+        <w:bCs/>
+      </w:rPr>
+    </w:lvl>
+    <w:lvl w:ilvl="1" w:tplc="04100019" w:tentative="1">
+      <w:start w:val="1"/>
+      <w:numFmt w:val="lowerLetter"/>
+      <w:lvlText w:val="%2."/>
+      <w:lvlJc w:val="left"/>
+      <w:pPr>
+        <w:ind w:left="1800" w:hanging="360"/>
+      </w:pPr>
+    </w:lvl>
+    <w:lvl w:ilvl="2" w:tplc="0410001B" w:tentative="1">
+      <w:start w:val="1"/>
+      <w:numFmt w:val="lowerRoman"/>
+      <w:lvlText w:val="%3."/>
+      <w:lvlJc w:val="right"/>
+      <w:pPr>
+        <w:ind w:left="2520" w:hanging="180"/>
+      </w:pPr>
+    </w:lvl>
+    <w:lvl w:ilvl="3" w:tplc="0410000F" w:tentative="1">
+      <w:start w:val="1"/>
+      <w:numFmt w:val="decimal"/>
+      <w:lvlText w:val="%4."/>
+      <w:lvlJc w:val="left"/>
+      <w:pPr>
+        <w:ind w:left="3240" w:hanging="360"/>
+      </w:pPr>
+    </w:lvl>
+    <w:lvl w:ilvl="4" w:tplc="04100019" w:tentative="1">
+      <w:start w:val="1"/>
+      <w:numFmt w:val="lowerLetter"/>
+      <w:lvlText w:val="%5."/>
+      <w:lvlJc w:val="left"/>
+      <w:pPr>
+        <w:ind w:left="3960" w:hanging="360"/>
+      </w:pPr>
+    </w:lvl>
+    <w:lvl w:ilvl="5" w:tplc="0410001B" w:tentative="1">
+      <w:start w:val="1"/>
+      <w:numFmt w:val="lowerRoman"/>
+      <w:lvlText w:val="%6."/>
+      <w:lvlJc w:val="right"/>
+      <w:pPr>
+        <w:ind w:left="4680" w:hanging="180"/>
+      </w:pPr>
+    </w:lvl>
+    <w:lvl w:ilvl="6" w:tplc="0410000F" w:tentative="1">
+      <w:start w:val="1"/>
+      <w:numFmt w:val="decimal"/>
+      <w:lvlText w:val="%7."/>
+      <w:lvlJc w:val="left"/>
+      <w:pPr>
+        <w:ind w:left="5400" w:hanging="360"/>
+      </w:pPr>
+    </w:lvl>
+    <w:lvl w:ilvl="7" w:tplc="04100019" w:tentative="1">
+      <w:start w:val="1"/>
+      <w:numFmt w:val="lowerLetter"/>
+      <w:lvlText w:val="%8."/>
+      <w:lvlJc w:val="left"/>
+      <w:pPr>
+        <w:ind w:left="6120" w:hanging="360"/>
+      </w:pPr>
+    </w:lvl>
+    <w:lvl w:ilvl="8" w:tplc="0410001B" w:tentative="1">
+      <w:start w:val="1"/>
+      <w:numFmt w:val="lowerRoman"/>
+      <w:lvlText w:val="%9."/>
+      <w:lvlJc w:val="right"/>
+      <w:pPr>
+        <w:ind w:left="6840" w:hanging="180"/>
+      </w:pPr>
+    </w:lvl>
+  </w:abstractNum>
+  <w:abstractNum w:abstractNumId="1" w15:restartNumberingAfterBreak="0">
     <w:nsid w:val="03062C7D"/>
     <w:multiLevelType w:val="hybridMultilevel"/>
     <w:tmpl w:val="EFE60058"/>
@@ -5644,18 +6490,17 @@
       </w:pPr>
     </w:lvl>
   </w:abstractNum>
-  <w:abstractNum w:abstractNumId="1" w15:restartNumberingAfterBreak="0">
-    <w:nsid w:val="086834B8"/>
+  <w:abstractNum w:abstractNumId="2" w15:restartNumberingAfterBreak="0">
+    <w:nsid w:val="075D2C4E"/>
     <w:multiLevelType w:val="hybridMultilevel"/>
-    <w:tmpl w:val="B05AF9E4"/>
-    <w:lvl w:ilvl="0" w:tplc="844AA35C">
-      <w:start w:val="1"/>
-      <w:numFmt w:val="decimal"/>
-      <w:suff w:val="space"/>
-      <w:lvlText w:val="%1d."/>
-      <w:lvlJc w:val="left"/>
-      <w:pPr>
-        <w:ind w:left="1068" w:hanging="360"/>
+    <w:tmpl w:val="C9FEB35E"/>
+    <w:lvl w:ilvl="0" w:tplc="1AF6CCE4">
+      <w:start w:val="7"/>
+      <w:numFmt w:val="decimal"/>
+      <w:lvlText w:val="%1a."/>
+      <w:lvlJc w:val="left"/>
+      <w:pPr>
+        <w:ind w:left="2136" w:hanging="360"/>
       </w:pPr>
       <w:rPr>
         <w:rFonts w:hint="default"/>
@@ -5669,7 +6514,7 @@
       <w:lvlText w:val="%2."/>
       <w:lvlJc w:val="left"/>
       <w:pPr>
-        <w:ind w:left="732" w:hanging="360"/>
+        <w:ind w:left="1800" w:hanging="360"/>
       </w:pPr>
     </w:lvl>
     <w:lvl w:ilvl="2" w:tplc="0410001B" w:tentative="1">
@@ -5678,7 +6523,7 @@
       <w:lvlText w:val="%3."/>
       <w:lvlJc w:val="right"/>
       <w:pPr>
-        <w:ind w:left="1452" w:hanging="180"/>
+        <w:ind w:left="2520" w:hanging="180"/>
       </w:pPr>
     </w:lvl>
     <w:lvl w:ilvl="3" w:tplc="0410000F" w:tentative="1">
@@ -5687,7 +6532,7 @@
       <w:lvlText w:val="%4."/>
       <w:lvlJc w:val="left"/>
       <w:pPr>
-        <w:ind w:left="2172" w:hanging="360"/>
+        <w:ind w:left="3240" w:hanging="360"/>
       </w:pPr>
     </w:lvl>
     <w:lvl w:ilvl="4" w:tplc="04100019" w:tentative="1">
@@ -5696,7 +6541,7 @@
       <w:lvlText w:val="%5."/>
       <w:lvlJc w:val="left"/>
       <w:pPr>
-        <w:ind w:left="2892" w:hanging="360"/>
+        <w:ind w:left="3960" w:hanging="360"/>
       </w:pPr>
     </w:lvl>
     <w:lvl w:ilvl="5" w:tplc="0410001B" w:tentative="1">
@@ -5705,7 +6550,7 @@
       <w:lvlText w:val="%6."/>
       <w:lvlJc w:val="right"/>
       <w:pPr>
-        <w:ind w:left="3612" w:hanging="180"/>
+        <w:ind w:left="4680" w:hanging="180"/>
       </w:pPr>
     </w:lvl>
     <w:lvl w:ilvl="6" w:tplc="0410000F" w:tentative="1">
@@ -5714,7 +6559,7 @@
       <w:lvlText w:val="%7."/>
       <w:lvlJc w:val="left"/>
       <w:pPr>
-        <w:ind w:left="4332" w:hanging="360"/>
+        <w:ind w:left="5400" w:hanging="360"/>
       </w:pPr>
     </w:lvl>
     <w:lvl w:ilvl="7" w:tplc="04100019" w:tentative="1">
@@ -5723,7 +6568,7 @@
       <w:lvlText w:val="%8."/>
       <w:lvlJc w:val="left"/>
       <w:pPr>
-        <w:ind w:left="5052" w:hanging="360"/>
+        <w:ind w:left="6120" w:hanging="360"/>
       </w:pPr>
     </w:lvl>
     <w:lvl w:ilvl="8" w:tplc="0410001B" w:tentative="1">
@@ -5732,22 +6577,21 @@
       <w:lvlText w:val="%9."/>
       <w:lvlJc w:val="right"/>
       <w:pPr>
-        <w:ind w:left="5772" w:hanging="180"/>
+        <w:ind w:left="6840" w:hanging="180"/>
       </w:pPr>
     </w:lvl>
   </w:abstractNum>
-  <w:abstractNum w:abstractNumId="2" w15:restartNumberingAfterBreak="0">
-    <w:nsid w:val="08931181"/>
+  <w:abstractNum w:abstractNumId="3" w15:restartNumberingAfterBreak="0">
+    <w:nsid w:val="082F27E7"/>
     <w:multiLevelType w:val="hybridMultilevel"/>
-    <w:tmpl w:val="B9686132"/>
-    <w:lvl w:ilvl="0" w:tplc="F8543B54">
-      <w:start w:val="1"/>
-      <w:numFmt w:val="lowerLetter"/>
-      <w:suff w:val="space"/>
-      <w:lvlText w:val="*%1."/>
-      <w:lvlJc w:val="left"/>
-      <w:pPr>
-        <w:ind w:left="720" w:hanging="360"/>
+    <w:tmpl w:val="141CBA2C"/>
+    <w:lvl w:ilvl="0" w:tplc="2E8ADD72">
+      <w:start w:val="9"/>
+      <w:numFmt w:val="decimal"/>
+      <w:lvlText w:val="%1a."/>
+      <w:lvlJc w:val="left"/>
+      <w:pPr>
+        <w:ind w:left="2203" w:hanging="360"/>
       </w:pPr>
       <w:rPr>
         <w:rFonts w:hint="default"/>
@@ -5755,6 +6599,190 @@
         <w:bCs/>
       </w:rPr>
     </w:lvl>
+    <w:lvl w:ilvl="1" w:tplc="04100019" w:tentative="1">
+      <w:start w:val="1"/>
+      <w:numFmt w:val="lowerLetter"/>
+      <w:lvlText w:val="%2."/>
+      <w:lvlJc w:val="left"/>
+      <w:pPr>
+        <w:ind w:left="1867" w:hanging="360"/>
+      </w:pPr>
+    </w:lvl>
+    <w:lvl w:ilvl="2" w:tplc="0410001B" w:tentative="1">
+      <w:start w:val="1"/>
+      <w:numFmt w:val="lowerRoman"/>
+      <w:lvlText w:val="%3."/>
+      <w:lvlJc w:val="right"/>
+      <w:pPr>
+        <w:ind w:left="2587" w:hanging="180"/>
+      </w:pPr>
+    </w:lvl>
+    <w:lvl w:ilvl="3" w:tplc="0410000F" w:tentative="1">
+      <w:start w:val="1"/>
+      <w:numFmt w:val="decimal"/>
+      <w:lvlText w:val="%4."/>
+      <w:lvlJc w:val="left"/>
+      <w:pPr>
+        <w:ind w:left="3307" w:hanging="360"/>
+      </w:pPr>
+    </w:lvl>
+    <w:lvl w:ilvl="4" w:tplc="04100019" w:tentative="1">
+      <w:start w:val="1"/>
+      <w:numFmt w:val="lowerLetter"/>
+      <w:lvlText w:val="%5."/>
+      <w:lvlJc w:val="left"/>
+      <w:pPr>
+        <w:ind w:left="4027" w:hanging="360"/>
+      </w:pPr>
+    </w:lvl>
+    <w:lvl w:ilvl="5" w:tplc="0410001B" w:tentative="1">
+      <w:start w:val="1"/>
+      <w:numFmt w:val="lowerRoman"/>
+      <w:lvlText w:val="%6."/>
+      <w:lvlJc w:val="right"/>
+      <w:pPr>
+        <w:ind w:left="4747" w:hanging="180"/>
+      </w:pPr>
+    </w:lvl>
+    <w:lvl w:ilvl="6" w:tplc="0410000F" w:tentative="1">
+      <w:start w:val="1"/>
+      <w:numFmt w:val="decimal"/>
+      <w:lvlText w:val="%7."/>
+      <w:lvlJc w:val="left"/>
+      <w:pPr>
+        <w:ind w:left="5467" w:hanging="360"/>
+      </w:pPr>
+    </w:lvl>
+    <w:lvl w:ilvl="7" w:tplc="04100019" w:tentative="1">
+      <w:start w:val="1"/>
+      <w:numFmt w:val="lowerLetter"/>
+      <w:lvlText w:val="%8."/>
+      <w:lvlJc w:val="left"/>
+      <w:pPr>
+        <w:ind w:left="6187" w:hanging="360"/>
+      </w:pPr>
+    </w:lvl>
+    <w:lvl w:ilvl="8" w:tplc="0410001B" w:tentative="1">
+      <w:start w:val="1"/>
+      <w:numFmt w:val="lowerRoman"/>
+      <w:lvlText w:val="%9."/>
+      <w:lvlJc w:val="right"/>
+      <w:pPr>
+        <w:ind w:left="6907" w:hanging="180"/>
+      </w:pPr>
+    </w:lvl>
+  </w:abstractNum>
+  <w:abstractNum w:abstractNumId="4" w15:restartNumberingAfterBreak="0">
+    <w:nsid w:val="086834B8"/>
+    <w:multiLevelType w:val="hybridMultilevel"/>
+    <w:tmpl w:val="B05AF9E4"/>
+    <w:lvl w:ilvl="0" w:tplc="844AA35C">
+      <w:start w:val="1"/>
+      <w:numFmt w:val="decimal"/>
+      <w:suff w:val="space"/>
+      <w:lvlText w:val="%1d."/>
+      <w:lvlJc w:val="left"/>
+      <w:pPr>
+        <w:ind w:left="1068" w:hanging="360"/>
+      </w:pPr>
+      <w:rPr>
+        <w:rFonts w:hint="default"/>
+        <w:b/>
+        <w:bCs/>
+      </w:rPr>
+    </w:lvl>
+    <w:lvl w:ilvl="1" w:tplc="04100019" w:tentative="1">
+      <w:start w:val="1"/>
+      <w:numFmt w:val="lowerLetter"/>
+      <w:lvlText w:val="%2."/>
+      <w:lvlJc w:val="left"/>
+      <w:pPr>
+        <w:ind w:left="732" w:hanging="360"/>
+      </w:pPr>
+    </w:lvl>
+    <w:lvl w:ilvl="2" w:tplc="0410001B" w:tentative="1">
+      <w:start w:val="1"/>
+      <w:numFmt w:val="lowerRoman"/>
+      <w:lvlText w:val="%3."/>
+      <w:lvlJc w:val="right"/>
+      <w:pPr>
+        <w:ind w:left="1452" w:hanging="180"/>
+      </w:pPr>
+    </w:lvl>
+    <w:lvl w:ilvl="3" w:tplc="0410000F" w:tentative="1">
+      <w:start w:val="1"/>
+      <w:numFmt w:val="decimal"/>
+      <w:lvlText w:val="%4."/>
+      <w:lvlJc w:val="left"/>
+      <w:pPr>
+        <w:ind w:left="2172" w:hanging="360"/>
+      </w:pPr>
+    </w:lvl>
+    <w:lvl w:ilvl="4" w:tplc="04100019" w:tentative="1">
+      <w:start w:val="1"/>
+      <w:numFmt w:val="lowerLetter"/>
+      <w:lvlText w:val="%5."/>
+      <w:lvlJc w:val="left"/>
+      <w:pPr>
+        <w:ind w:left="2892" w:hanging="360"/>
+      </w:pPr>
+    </w:lvl>
+    <w:lvl w:ilvl="5" w:tplc="0410001B" w:tentative="1">
+      <w:start w:val="1"/>
+      <w:numFmt w:val="lowerRoman"/>
+      <w:lvlText w:val="%6."/>
+      <w:lvlJc w:val="right"/>
+      <w:pPr>
+        <w:ind w:left="3612" w:hanging="180"/>
+      </w:pPr>
+    </w:lvl>
+    <w:lvl w:ilvl="6" w:tplc="0410000F" w:tentative="1">
+      <w:start w:val="1"/>
+      <w:numFmt w:val="decimal"/>
+      <w:lvlText w:val="%7."/>
+      <w:lvlJc w:val="left"/>
+      <w:pPr>
+        <w:ind w:left="4332" w:hanging="360"/>
+      </w:pPr>
+    </w:lvl>
+    <w:lvl w:ilvl="7" w:tplc="04100019" w:tentative="1">
+      <w:start w:val="1"/>
+      <w:numFmt w:val="lowerLetter"/>
+      <w:lvlText w:val="%8."/>
+      <w:lvlJc w:val="left"/>
+      <w:pPr>
+        <w:ind w:left="5052" w:hanging="360"/>
+      </w:pPr>
+    </w:lvl>
+    <w:lvl w:ilvl="8" w:tplc="0410001B" w:tentative="1">
+      <w:start w:val="1"/>
+      <w:numFmt w:val="lowerRoman"/>
+      <w:lvlText w:val="%9."/>
+      <w:lvlJc w:val="right"/>
+      <w:pPr>
+        <w:ind w:left="5772" w:hanging="180"/>
+      </w:pPr>
+    </w:lvl>
+  </w:abstractNum>
+  <w:abstractNum w:abstractNumId="5" w15:restartNumberingAfterBreak="0">
+    <w:nsid w:val="08931181"/>
+    <w:multiLevelType w:val="hybridMultilevel"/>
+    <w:tmpl w:val="B9686132"/>
+    <w:lvl w:ilvl="0" w:tplc="F8543B54">
+      <w:start w:val="1"/>
+      <w:numFmt w:val="lowerLetter"/>
+      <w:suff w:val="space"/>
+      <w:lvlText w:val="*%1."/>
+      <w:lvlJc w:val="left"/>
+      <w:pPr>
+        <w:ind w:left="720" w:hanging="360"/>
+      </w:pPr>
+      <w:rPr>
+        <w:rFonts w:hint="default"/>
+        <w:b/>
+        <w:bCs/>
+      </w:rPr>
+    </w:lvl>
     <w:lvl w:ilvl="1" w:tplc="E99492EE">
       <w:start w:val="1"/>
       <w:numFmt w:val="lowerLetter"/>
@@ -5831,7 +6859,7 @@
       </w:pPr>
     </w:lvl>
   </w:abstractNum>
-  <w:abstractNum w:abstractNumId="3" w15:restartNumberingAfterBreak="0">
+  <w:abstractNum w:abstractNumId="6" w15:restartNumberingAfterBreak="0">
     <w:nsid w:val="0ACF5A16"/>
     <w:multiLevelType w:val="hybridMultilevel"/>
     <w:tmpl w:val="46C4335C"/>
@@ -5921,7 +6949,7 @@
       </w:pPr>
     </w:lvl>
   </w:abstractNum>
-  <w:abstractNum w:abstractNumId="4" w15:restartNumberingAfterBreak="0">
+  <w:abstractNum w:abstractNumId="7" w15:restartNumberingAfterBreak="0">
     <w:nsid w:val="0C716C53"/>
     <w:multiLevelType w:val="hybridMultilevel"/>
     <w:tmpl w:val="7CA65E10"/>
@@ -6012,7 +7040,7 @@
       </w:pPr>
     </w:lvl>
   </w:abstractNum>
-  <w:abstractNum w:abstractNumId="5" w15:restartNumberingAfterBreak="0">
+  <w:abstractNum w:abstractNumId="8" w15:restartNumberingAfterBreak="0">
     <w:nsid w:val="0D582626"/>
     <w:multiLevelType w:val="hybridMultilevel"/>
     <w:tmpl w:val="6DDCE9D2"/>
@@ -6104,7 +7132,7 @@
       </w:pPr>
     </w:lvl>
   </w:abstractNum>
-  <w:abstractNum w:abstractNumId="6" w15:restartNumberingAfterBreak="0">
+  <w:abstractNum w:abstractNumId="9" w15:restartNumberingAfterBreak="0">
     <w:nsid w:val="0E4B7C2D"/>
     <w:multiLevelType w:val="hybridMultilevel"/>
     <w:tmpl w:val="0E9E1A30"/>
@@ -6195,10 +7223,10 @@
       </w:pPr>
     </w:lvl>
   </w:abstractNum>
-  <w:abstractNum w:abstractNumId="7" w15:restartNumberingAfterBreak="0">
+  <w:abstractNum w:abstractNumId="10" w15:restartNumberingAfterBreak="0">
     <w:nsid w:val="0EBB4246"/>
     <w:multiLevelType w:val="hybridMultilevel"/>
-    <w:tmpl w:val="AD343EBC"/>
+    <w:tmpl w:val="DC3A4B94"/>
     <w:lvl w:ilvl="0" w:tplc="04100001">
       <w:start w:val="1"/>
       <w:numFmt w:val="bullet"/>
@@ -6308,7 +7336,7 @@
       </w:rPr>
     </w:lvl>
   </w:abstractNum>
-  <w:abstractNum w:abstractNumId="8" w15:restartNumberingAfterBreak="0">
+  <w:abstractNum w:abstractNumId="11" w15:restartNumberingAfterBreak="0">
     <w:nsid w:val="0F5D1F4A"/>
     <w:multiLevelType w:val="hybridMultilevel"/>
     <w:tmpl w:val="AD8C84F8"/>
@@ -6398,7 +7426,7 @@
       </w:pPr>
     </w:lvl>
   </w:abstractNum>
-  <w:abstractNum w:abstractNumId="9" w15:restartNumberingAfterBreak="0">
+  <w:abstractNum w:abstractNumId="12" w15:restartNumberingAfterBreak="0">
     <w:nsid w:val="0F76637C"/>
     <w:multiLevelType w:val="hybridMultilevel"/>
     <w:tmpl w:val="F31E816C"/>
@@ -6488,7 +7516,7 @@
       </w:pPr>
     </w:lvl>
   </w:abstractNum>
-  <w:abstractNum w:abstractNumId="10" w15:restartNumberingAfterBreak="0">
+  <w:abstractNum w:abstractNumId="13" w15:restartNumberingAfterBreak="0">
     <w:nsid w:val="0FFE2F86"/>
     <w:multiLevelType w:val="hybridMultilevel"/>
     <w:tmpl w:val="6BC4CDE4"/>
@@ -6580,7 +7608,7 @@
       </w:pPr>
     </w:lvl>
   </w:abstractNum>
-  <w:abstractNum w:abstractNumId="11" w15:restartNumberingAfterBreak="0">
+  <w:abstractNum w:abstractNumId="14" w15:restartNumberingAfterBreak="0">
     <w:nsid w:val="10FC5051"/>
     <w:multiLevelType w:val="hybridMultilevel"/>
     <w:tmpl w:val="47C24770"/>
@@ -6671,7 +7699,7 @@
       </w:pPr>
     </w:lvl>
   </w:abstractNum>
-  <w:abstractNum w:abstractNumId="12" w15:restartNumberingAfterBreak="0">
+  <w:abstractNum w:abstractNumId="15" w15:restartNumberingAfterBreak="0">
     <w:nsid w:val="13B1313B"/>
     <w:multiLevelType w:val="hybridMultilevel"/>
     <w:tmpl w:val="2A185452"/>
@@ -6762,7 +7790,7 @@
       </w:pPr>
     </w:lvl>
   </w:abstractNum>
-  <w:abstractNum w:abstractNumId="13" w15:restartNumberingAfterBreak="0">
+  <w:abstractNum w:abstractNumId="16" w15:restartNumberingAfterBreak="0">
     <w:nsid w:val="13E7262F"/>
     <w:multiLevelType w:val="hybridMultilevel"/>
     <w:tmpl w:val="C582A588"/>
@@ -6852,7 +7880,7 @@
       </w:pPr>
     </w:lvl>
   </w:abstractNum>
-  <w:abstractNum w:abstractNumId="14" w15:restartNumberingAfterBreak="0">
+  <w:abstractNum w:abstractNumId="17" w15:restartNumberingAfterBreak="0">
     <w:nsid w:val="140117EF"/>
     <w:multiLevelType w:val="hybridMultilevel"/>
     <w:tmpl w:val="E11458FA"/>
@@ -6942,7 +7970,7 @@
       </w:pPr>
     </w:lvl>
   </w:abstractNum>
-  <w:abstractNum w:abstractNumId="15" w15:restartNumberingAfterBreak="0">
+  <w:abstractNum w:abstractNumId="18" w15:restartNumberingAfterBreak="0">
     <w:nsid w:val="158661C0"/>
     <w:multiLevelType w:val="hybridMultilevel"/>
     <w:tmpl w:val="A524D536"/>
@@ -7033,7 +8061,7 @@
       </w:pPr>
     </w:lvl>
   </w:abstractNum>
-  <w:abstractNum w:abstractNumId="16" w15:restartNumberingAfterBreak="0">
+  <w:abstractNum w:abstractNumId="19" w15:restartNumberingAfterBreak="0">
     <w:nsid w:val="16074C12"/>
     <w:multiLevelType w:val="hybridMultilevel"/>
     <w:tmpl w:val="A6A6D6C2"/>
@@ -7124,7 +8152,7 @@
       </w:pPr>
     </w:lvl>
   </w:abstractNum>
-  <w:abstractNum w:abstractNumId="17" w15:restartNumberingAfterBreak="0">
+  <w:abstractNum w:abstractNumId="20" w15:restartNumberingAfterBreak="0">
     <w:nsid w:val="16626C11"/>
     <w:multiLevelType w:val="hybridMultilevel"/>
     <w:tmpl w:val="32042540"/>
@@ -7215,7 +8243,7 @@
       </w:pPr>
     </w:lvl>
   </w:abstractNum>
-  <w:abstractNum w:abstractNumId="18" w15:restartNumberingAfterBreak="0">
+  <w:abstractNum w:abstractNumId="21" w15:restartNumberingAfterBreak="0">
     <w:nsid w:val="166B2E36"/>
     <w:multiLevelType w:val="hybridMultilevel"/>
     <w:tmpl w:val="C582A588"/>
@@ -7305,7 +8333,7 @@
       </w:pPr>
     </w:lvl>
   </w:abstractNum>
-  <w:abstractNum w:abstractNumId="19" w15:restartNumberingAfterBreak="0">
+  <w:abstractNum w:abstractNumId="22" w15:restartNumberingAfterBreak="0">
     <w:nsid w:val="1759632E"/>
     <w:multiLevelType w:val="hybridMultilevel"/>
     <w:tmpl w:val="29DC53FE"/>
@@ -7397,7 +8425,99 @@
       </w:pPr>
     </w:lvl>
   </w:abstractNum>
-  <w:abstractNum w:abstractNumId="20" w15:restartNumberingAfterBreak="0">
+  <w:abstractNum w:abstractNumId="23" w15:restartNumberingAfterBreak="0">
+    <w:nsid w:val="17FF5284"/>
+    <w:multiLevelType w:val="hybridMultilevel"/>
+    <w:tmpl w:val="D0120236"/>
+    <w:lvl w:ilvl="0" w:tplc="7D4EA906">
+      <w:start w:val="7"/>
+      <w:numFmt w:val="decimal"/>
+      <w:suff w:val="space"/>
+      <w:lvlText w:val="%1b."/>
+      <w:lvlJc w:val="left"/>
+      <w:pPr>
+        <w:ind w:left="2203" w:hanging="360"/>
+      </w:pPr>
+      <w:rPr>
+        <w:rFonts w:hint="default"/>
+        <w:b/>
+        <w:bCs/>
+      </w:rPr>
+    </w:lvl>
+    <w:lvl w:ilvl="1" w:tplc="04100019" w:tentative="1">
+      <w:start w:val="1"/>
+      <w:numFmt w:val="lowerLetter"/>
+      <w:lvlText w:val="%2."/>
+      <w:lvlJc w:val="left"/>
+      <w:pPr>
+        <w:ind w:left="1440" w:hanging="360"/>
+      </w:pPr>
+    </w:lvl>
+    <w:lvl w:ilvl="2" w:tplc="0410001B" w:tentative="1">
+      <w:start w:val="1"/>
+      <w:numFmt w:val="lowerRoman"/>
+      <w:lvlText w:val="%3."/>
+      <w:lvlJc w:val="right"/>
+      <w:pPr>
+        <w:ind w:left="2160" w:hanging="180"/>
+      </w:pPr>
+    </w:lvl>
+    <w:lvl w:ilvl="3" w:tplc="0410000F" w:tentative="1">
+      <w:start w:val="1"/>
+      <w:numFmt w:val="decimal"/>
+      <w:lvlText w:val="%4."/>
+      <w:lvlJc w:val="left"/>
+      <w:pPr>
+        <w:ind w:left="2880" w:hanging="360"/>
+      </w:pPr>
+    </w:lvl>
+    <w:lvl w:ilvl="4" w:tplc="04100019" w:tentative="1">
+      <w:start w:val="1"/>
+      <w:numFmt w:val="lowerLetter"/>
+      <w:lvlText w:val="%5."/>
+      <w:lvlJc w:val="left"/>
+      <w:pPr>
+        <w:ind w:left="3600" w:hanging="360"/>
+      </w:pPr>
+    </w:lvl>
+    <w:lvl w:ilvl="5" w:tplc="0410001B" w:tentative="1">
+      <w:start w:val="1"/>
+      <w:numFmt w:val="lowerRoman"/>
+      <w:lvlText w:val="%6."/>
+      <w:lvlJc w:val="right"/>
+      <w:pPr>
+        <w:ind w:left="4320" w:hanging="180"/>
+      </w:pPr>
+    </w:lvl>
+    <w:lvl w:ilvl="6" w:tplc="0410000F" w:tentative="1">
+      <w:start w:val="1"/>
+      <w:numFmt w:val="decimal"/>
+      <w:lvlText w:val="%7."/>
+      <w:lvlJc w:val="left"/>
+      <w:pPr>
+        <w:ind w:left="5040" w:hanging="360"/>
+      </w:pPr>
+    </w:lvl>
+    <w:lvl w:ilvl="7" w:tplc="04100019" w:tentative="1">
+      <w:start w:val="1"/>
+      <w:numFmt w:val="lowerLetter"/>
+      <w:lvlText w:val="%8."/>
+      <w:lvlJc w:val="left"/>
+      <w:pPr>
+        <w:ind w:left="5760" w:hanging="360"/>
+      </w:pPr>
+    </w:lvl>
+    <w:lvl w:ilvl="8" w:tplc="0410001B" w:tentative="1">
+      <w:start w:val="1"/>
+      <w:numFmt w:val="lowerRoman"/>
+      <w:lvlText w:val="%9."/>
+      <w:lvlJc w:val="right"/>
+      <w:pPr>
+        <w:ind w:left="6480" w:hanging="180"/>
+      </w:pPr>
+    </w:lvl>
+  </w:abstractNum>
+  <w:abstractNum w:abstractNumId="24" w15:restartNumberingAfterBreak="0">
     <w:nsid w:val="19D5428B"/>
     <w:multiLevelType w:val="hybridMultilevel"/>
     <w:tmpl w:val="23EC69C8"/>
@@ -7488,7 +8608,7 @@
       </w:pPr>
     </w:lvl>
   </w:abstractNum>
-  <w:abstractNum w:abstractNumId="21" w15:restartNumberingAfterBreak="0">
+  <w:abstractNum w:abstractNumId="25" w15:restartNumberingAfterBreak="0">
     <w:nsid w:val="1B803381"/>
     <w:multiLevelType w:val="hybridMultilevel"/>
     <w:tmpl w:val="2A185452"/>
@@ -7579,7 +8699,7 @@
       </w:pPr>
     </w:lvl>
   </w:abstractNum>
-  <w:abstractNum w:abstractNumId="22" w15:restartNumberingAfterBreak="0">
+  <w:abstractNum w:abstractNumId="26" w15:restartNumberingAfterBreak="0">
     <w:nsid w:val="1BFF4CCC"/>
     <w:multiLevelType w:val="hybridMultilevel"/>
     <w:tmpl w:val="B38EC3B6"/>
@@ -7669,7 +8789,7 @@
       </w:pPr>
     </w:lvl>
   </w:abstractNum>
-  <w:abstractNum w:abstractNumId="23" w15:restartNumberingAfterBreak="0">
+  <w:abstractNum w:abstractNumId="27" w15:restartNumberingAfterBreak="0">
     <w:nsid w:val="20481D95"/>
     <w:multiLevelType w:val="hybridMultilevel"/>
     <w:tmpl w:val="7F72D3D8"/>
@@ -7760,7 +8880,7 @@
       </w:pPr>
     </w:lvl>
   </w:abstractNum>
-  <w:abstractNum w:abstractNumId="24" w15:restartNumberingAfterBreak="0">
+  <w:abstractNum w:abstractNumId="28" w15:restartNumberingAfterBreak="0">
     <w:nsid w:val="24B62443"/>
     <w:multiLevelType w:val="hybridMultilevel"/>
     <w:tmpl w:val="BDE825AA"/>
@@ -7850,7 +8970,7 @@
       </w:pPr>
     </w:lvl>
   </w:abstractNum>
-  <w:abstractNum w:abstractNumId="25" w15:restartNumberingAfterBreak="0">
+  <w:abstractNum w:abstractNumId="29" w15:restartNumberingAfterBreak="0">
     <w:nsid w:val="2A6D4F66"/>
     <w:multiLevelType w:val="hybridMultilevel"/>
     <w:tmpl w:val="71C2907A"/>
@@ -7941,7 +9061,7 @@
       </w:pPr>
     </w:lvl>
   </w:abstractNum>
-  <w:abstractNum w:abstractNumId="26" w15:restartNumberingAfterBreak="0">
+  <w:abstractNum w:abstractNumId="30" w15:restartNumberingAfterBreak="0">
     <w:nsid w:val="2A751278"/>
     <w:multiLevelType w:val="hybridMultilevel"/>
     <w:tmpl w:val="FD40482E"/>
@@ -8036,7 +9156,7 @@
       </w:pPr>
     </w:lvl>
   </w:abstractNum>
-  <w:abstractNum w:abstractNumId="27" w15:restartNumberingAfterBreak="0">
+  <w:abstractNum w:abstractNumId="31" w15:restartNumberingAfterBreak="0">
     <w:nsid w:val="2ADF6501"/>
     <w:multiLevelType w:val="hybridMultilevel"/>
     <w:tmpl w:val="0602D9F4"/>
@@ -8149,7 +9269,99 @@
       </w:rPr>
     </w:lvl>
   </w:abstractNum>
-  <w:abstractNum w:abstractNumId="28" w15:restartNumberingAfterBreak="0">
+  <w:abstractNum w:abstractNumId="32" w15:restartNumberingAfterBreak="0">
+    <w:nsid w:val="2BF809EA"/>
+    <w:multiLevelType w:val="hybridMultilevel"/>
+    <w:tmpl w:val="148CB49A"/>
+    <w:lvl w:ilvl="0" w:tplc="7AC692E0">
+      <w:start w:val="7"/>
+      <w:numFmt w:val="decimal"/>
+      <w:suff w:val="space"/>
+      <w:lvlText w:val="%1b."/>
+      <w:lvlJc w:val="left"/>
+      <w:pPr>
+        <w:ind w:left="2203" w:hanging="360"/>
+      </w:pPr>
+      <w:rPr>
+        <w:rFonts w:hint="default"/>
+        <w:b/>
+        <w:bCs/>
+      </w:rPr>
+    </w:lvl>
+    <w:lvl w:ilvl="1" w:tplc="04100019" w:tentative="1">
+      <w:start w:val="1"/>
+      <w:numFmt w:val="lowerLetter"/>
+      <w:lvlText w:val="%2."/>
+      <w:lvlJc w:val="left"/>
+      <w:pPr>
+        <w:ind w:left="451" w:hanging="360"/>
+      </w:pPr>
+    </w:lvl>
+    <w:lvl w:ilvl="2" w:tplc="0410001B" w:tentative="1">
+      <w:start w:val="1"/>
+      <w:numFmt w:val="lowerRoman"/>
+      <w:lvlText w:val="%3."/>
+      <w:lvlJc w:val="right"/>
+      <w:pPr>
+        <w:ind w:left="1171" w:hanging="180"/>
+      </w:pPr>
+    </w:lvl>
+    <w:lvl w:ilvl="3" w:tplc="0410000F" w:tentative="1">
+      <w:start w:val="1"/>
+      <w:numFmt w:val="decimal"/>
+      <w:lvlText w:val="%4."/>
+      <w:lvlJc w:val="left"/>
+      <w:pPr>
+        <w:ind w:left="1891" w:hanging="360"/>
+      </w:pPr>
+    </w:lvl>
+    <w:lvl w:ilvl="4" w:tplc="04100019" w:tentative="1">
+      <w:start w:val="1"/>
+      <w:numFmt w:val="lowerLetter"/>
+      <w:lvlText w:val="%5."/>
+      <w:lvlJc w:val="left"/>
+      <w:pPr>
+        <w:ind w:left="2611" w:hanging="360"/>
+      </w:pPr>
+    </w:lvl>
+    <w:lvl w:ilvl="5" w:tplc="0410001B" w:tentative="1">
+      <w:start w:val="1"/>
+      <w:numFmt w:val="lowerRoman"/>
+      <w:lvlText w:val="%6."/>
+      <w:lvlJc w:val="right"/>
+      <w:pPr>
+        <w:ind w:left="3331" w:hanging="180"/>
+      </w:pPr>
+    </w:lvl>
+    <w:lvl w:ilvl="6" w:tplc="0410000F" w:tentative="1">
+      <w:start w:val="1"/>
+      <w:numFmt w:val="decimal"/>
+      <w:lvlText w:val="%7."/>
+      <w:lvlJc w:val="left"/>
+      <w:pPr>
+        <w:ind w:left="4051" w:hanging="360"/>
+      </w:pPr>
+    </w:lvl>
+    <w:lvl w:ilvl="7" w:tplc="04100019" w:tentative="1">
+      <w:start w:val="1"/>
+      <w:numFmt w:val="lowerLetter"/>
+      <w:lvlText w:val="%8."/>
+      <w:lvlJc w:val="left"/>
+      <w:pPr>
+        <w:ind w:left="4771" w:hanging="360"/>
+      </w:pPr>
+    </w:lvl>
+    <w:lvl w:ilvl="8" w:tplc="0410001B" w:tentative="1">
+      <w:start w:val="1"/>
+      <w:numFmt w:val="lowerRoman"/>
+      <w:lvlText w:val="%9."/>
+      <w:lvlJc w:val="right"/>
+      <w:pPr>
+        <w:ind w:left="5491" w:hanging="180"/>
+      </w:pPr>
+    </w:lvl>
+  </w:abstractNum>
+  <w:abstractNum w:abstractNumId="33" w15:restartNumberingAfterBreak="0">
     <w:nsid w:val="3161117B"/>
     <w:multiLevelType w:val="hybridMultilevel"/>
     <w:tmpl w:val="D4B84C28"/>
@@ -8239,7 +9451,7 @@
       </w:pPr>
     </w:lvl>
   </w:abstractNum>
-  <w:abstractNum w:abstractNumId="29" w15:restartNumberingAfterBreak="0">
+  <w:abstractNum w:abstractNumId="34" w15:restartNumberingAfterBreak="0">
     <w:nsid w:val="36CA2B6D"/>
     <w:multiLevelType w:val="hybridMultilevel"/>
     <w:tmpl w:val="6D140F80"/>
@@ -8330,7 +9542,7 @@
       </w:pPr>
     </w:lvl>
   </w:abstractNum>
-  <w:abstractNum w:abstractNumId="30" w15:restartNumberingAfterBreak="0">
+  <w:abstractNum w:abstractNumId="35" w15:restartNumberingAfterBreak="0">
     <w:nsid w:val="3F4330D6"/>
     <w:multiLevelType w:val="hybridMultilevel"/>
     <w:tmpl w:val="842C16D0"/>
@@ -8421,7 +9633,7 @@
       </w:pPr>
     </w:lvl>
   </w:abstractNum>
-  <w:abstractNum w:abstractNumId="31" w15:restartNumberingAfterBreak="0">
+  <w:abstractNum w:abstractNumId="36" w15:restartNumberingAfterBreak="0">
     <w:nsid w:val="3F8A4600"/>
     <w:multiLevelType w:val="hybridMultilevel"/>
     <w:tmpl w:val="BDE825AA"/>
@@ -8511,7 +9723,97 @@
       </w:pPr>
     </w:lvl>
   </w:abstractNum>
-  <w:abstractNum w:abstractNumId="32" w15:restartNumberingAfterBreak="0">
+  <w:abstractNum w:abstractNumId="37" w15:restartNumberingAfterBreak="0">
+    <w:nsid w:val="3FA43223"/>
+    <w:multiLevelType w:val="hybridMultilevel"/>
+    <w:tmpl w:val="B38EC3B6"/>
+    <w:lvl w:ilvl="0" w:tplc="FFFFFFFF">
+      <w:start w:val="1"/>
+      <w:numFmt w:val="decimal"/>
+      <w:lvlText w:val="%1."/>
+      <w:lvlJc w:val="left"/>
+      <w:pPr>
+        <w:ind w:left="3206" w:hanging="360"/>
+      </w:pPr>
+      <w:rPr>
+        <w:b/>
+        <w:bCs/>
+      </w:rPr>
+    </w:lvl>
+    <w:lvl w:ilvl="1" w:tplc="FFFFFFFF" w:tentative="1">
+      <w:start w:val="1"/>
+      <w:numFmt w:val="lowerLetter"/>
+      <w:lvlText w:val="%2."/>
+      <w:lvlJc w:val="left"/>
+      <w:pPr>
+        <w:ind w:left="3926" w:hanging="360"/>
+      </w:pPr>
+    </w:lvl>
+    <w:lvl w:ilvl="2" w:tplc="FFFFFFFF" w:tentative="1">
+      <w:start w:val="1"/>
+      <w:numFmt w:val="lowerRoman"/>
+      <w:lvlText w:val="%3."/>
+      <w:lvlJc w:val="right"/>
+      <w:pPr>
+        <w:ind w:left="4646" w:hanging="180"/>
+      </w:pPr>
+    </w:lvl>
+    <w:lvl w:ilvl="3" w:tplc="FFFFFFFF" w:tentative="1">
+      <w:start w:val="1"/>
+      <w:numFmt w:val="decimal"/>
+      <w:lvlText w:val="%4."/>
+      <w:lvlJc w:val="left"/>
+      <w:pPr>
+        <w:ind w:left="5366" w:hanging="360"/>
+      </w:pPr>
+    </w:lvl>
+    <w:lvl w:ilvl="4" w:tplc="FFFFFFFF" w:tentative="1">
+      <w:start w:val="1"/>
+      <w:numFmt w:val="lowerLetter"/>
+      <w:lvlText w:val="%5."/>
+      <w:lvlJc w:val="left"/>
+      <w:pPr>
+        <w:ind w:left="6086" w:hanging="360"/>
+      </w:pPr>
+    </w:lvl>
+    <w:lvl w:ilvl="5" w:tplc="FFFFFFFF" w:tentative="1">
+      <w:start w:val="1"/>
+      <w:numFmt w:val="lowerRoman"/>
+      <w:lvlText w:val="%6."/>
+      <w:lvlJc w:val="right"/>
+      <w:pPr>
+        <w:ind w:left="6806" w:hanging="180"/>
+      </w:pPr>
+    </w:lvl>
+    <w:lvl w:ilvl="6" w:tplc="FFFFFFFF" w:tentative="1">
+      <w:start w:val="1"/>
+      <w:numFmt w:val="decimal"/>
+      <w:lvlText w:val="%7."/>
+      <w:lvlJc w:val="left"/>
+      <w:pPr>
+        <w:ind w:left="7526" w:hanging="360"/>
+      </w:pPr>
+    </w:lvl>
+    <w:lvl w:ilvl="7" w:tplc="FFFFFFFF" w:tentative="1">
+      <w:start w:val="1"/>
+      <w:numFmt w:val="lowerLetter"/>
+      <w:lvlText w:val="%8."/>
+      <w:lvlJc w:val="left"/>
+      <w:pPr>
+        <w:ind w:left="8246" w:hanging="360"/>
+      </w:pPr>
+    </w:lvl>
+    <w:lvl w:ilvl="8" w:tplc="FFFFFFFF" w:tentative="1">
+      <w:start w:val="1"/>
+      <w:numFmt w:val="lowerRoman"/>
+      <w:lvlText w:val="%9."/>
+      <w:lvlJc w:val="right"/>
+      <w:pPr>
+        <w:ind w:left="8966" w:hanging="180"/>
+      </w:pPr>
+    </w:lvl>
+  </w:abstractNum>
+  <w:abstractNum w:abstractNumId="38" w15:restartNumberingAfterBreak="0">
     <w:nsid w:val="42045698"/>
     <w:multiLevelType w:val="hybridMultilevel"/>
     <w:tmpl w:val="BEA41F34"/>
@@ -8601,7 +9903,7 @@
       </w:pPr>
     </w:lvl>
   </w:abstractNum>
-  <w:abstractNum w:abstractNumId="33" w15:restartNumberingAfterBreak="0">
+  <w:abstractNum w:abstractNumId="39" w15:restartNumberingAfterBreak="0">
     <w:nsid w:val="42736CC3"/>
     <w:multiLevelType w:val="hybridMultilevel"/>
     <w:tmpl w:val="55CC08A2"/>
@@ -8692,7 +9994,7 @@
       </w:pPr>
     </w:lvl>
   </w:abstractNum>
-  <w:abstractNum w:abstractNumId="34" w15:restartNumberingAfterBreak="0">
+  <w:abstractNum w:abstractNumId="40" w15:restartNumberingAfterBreak="0">
     <w:nsid w:val="434F7ECC"/>
     <w:multiLevelType w:val="hybridMultilevel"/>
     <w:tmpl w:val="C8307E06"/>
@@ -8784,7 +10086,7 @@
       </w:pPr>
     </w:lvl>
   </w:abstractNum>
-  <w:abstractNum w:abstractNumId="35" w15:restartNumberingAfterBreak="0">
+  <w:abstractNum w:abstractNumId="41" w15:restartNumberingAfterBreak="0">
     <w:nsid w:val="43513469"/>
     <w:multiLevelType w:val="hybridMultilevel"/>
     <w:tmpl w:val="B574A8D0"/>
@@ -8897,7 +10199,7 @@
       </w:rPr>
     </w:lvl>
   </w:abstractNum>
-  <w:abstractNum w:abstractNumId="36" w15:restartNumberingAfterBreak="0">
+  <w:abstractNum w:abstractNumId="42" w15:restartNumberingAfterBreak="0">
     <w:nsid w:val="43903B67"/>
     <w:multiLevelType w:val="hybridMultilevel"/>
     <w:tmpl w:val="F800A744"/>
@@ -8988,7 +10290,7 @@
       </w:pPr>
     </w:lvl>
   </w:abstractNum>
-  <w:abstractNum w:abstractNumId="37" w15:restartNumberingAfterBreak="0">
+  <w:abstractNum w:abstractNumId="43" w15:restartNumberingAfterBreak="0">
     <w:nsid w:val="463819A7"/>
     <w:multiLevelType w:val="hybridMultilevel"/>
     <w:tmpl w:val="97D8C666"/>
@@ -9079,17 +10381,17 @@
       </w:pPr>
     </w:lvl>
   </w:abstractNum>
-  <w:abstractNum w:abstractNumId="38" w15:restartNumberingAfterBreak="0">
-    <w:nsid w:val="49D4182B"/>
+  <w:abstractNum w:abstractNumId="44" w15:restartNumberingAfterBreak="0">
+    <w:nsid w:val="49B14ED6"/>
     <w:multiLevelType w:val="hybridMultilevel"/>
-    <w:tmpl w:val="47C24770"/>
+    <w:tmpl w:val="F800A744"/>
     <w:lvl w:ilvl="0" w:tplc="FFFFFFFF">
       <w:start w:val="1"/>
       <w:numFmt w:val="decimal"/>
       <w:lvlText w:val="%1."/>
       <w:lvlJc w:val="left"/>
       <w:pPr>
-        <w:ind w:left="1776" w:hanging="360"/>
+        <w:ind w:left="3192" w:hanging="360"/>
       </w:pPr>
       <w:rPr>
         <w:rFonts w:hint="default"/>
@@ -9103,6 +10405,97 @@
       <w:lvlText w:val="%2."/>
       <w:lvlJc w:val="left"/>
       <w:pPr>
+        <w:ind w:left="3912" w:hanging="360"/>
+      </w:pPr>
+    </w:lvl>
+    <w:lvl w:ilvl="2" w:tplc="FFFFFFFF" w:tentative="1">
+      <w:start w:val="1"/>
+      <w:numFmt w:val="lowerRoman"/>
+      <w:lvlText w:val="%3."/>
+      <w:lvlJc w:val="right"/>
+      <w:pPr>
+        <w:ind w:left="4632" w:hanging="180"/>
+      </w:pPr>
+    </w:lvl>
+    <w:lvl w:ilvl="3" w:tplc="FFFFFFFF" w:tentative="1">
+      <w:start w:val="1"/>
+      <w:numFmt w:val="decimal"/>
+      <w:lvlText w:val="%4."/>
+      <w:lvlJc w:val="left"/>
+      <w:pPr>
+        <w:ind w:left="5352" w:hanging="360"/>
+      </w:pPr>
+    </w:lvl>
+    <w:lvl w:ilvl="4" w:tplc="FFFFFFFF" w:tentative="1">
+      <w:start w:val="1"/>
+      <w:numFmt w:val="lowerLetter"/>
+      <w:lvlText w:val="%5."/>
+      <w:lvlJc w:val="left"/>
+      <w:pPr>
+        <w:ind w:left="6072" w:hanging="360"/>
+      </w:pPr>
+    </w:lvl>
+    <w:lvl w:ilvl="5" w:tplc="FFFFFFFF" w:tentative="1">
+      <w:start w:val="1"/>
+      <w:numFmt w:val="lowerRoman"/>
+      <w:lvlText w:val="%6."/>
+      <w:lvlJc w:val="right"/>
+      <w:pPr>
+        <w:ind w:left="6792" w:hanging="180"/>
+      </w:pPr>
+    </w:lvl>
+    <w:lvl w:ilvl="6" w:tplc="FFFFFFFF" w:tentative="1">
+      <w:start w:val="1"/>
+      <w:numFmt w:val="decimal"/>
+      <w:lvlText w:val="%7."/>
+      <w:lvlJc w:val="left"/>
+      <w:pPr>
+        <w:ind w:left="7512" w:hanging="360"/>
+      </w:pPr>
+    </w:lvl>
+    <w:lvl w:ilvl="7" w:tplc="FFFFFFFF" w:tentative="1">
+      <w:start w:val="1"/>
+      <w:numFmt w:val="lowerLetter"/>
+      <w:lvlText w:val="%8."/>
+      <w:lvlJc w:val="left"/>
+      <w:pPr>
+        <w:ind w:left="8232" w:hanging="360"/>
+      </w:pPr>
+    </w:lvl>
+    <w:lvl w:ilvl="8" w:tplc="FFFFFFFF" w:tentative="1">
+      <w:start w:val="1"/>
+      <w:numFmt w:val="lowerRoman"/>
+      <w:lvlText w:val="%9."/>
+      <w:lvlJc w:val="right"/>
+      <w:pPr>
+        <w:ind w:left="8952" w:hanging="180"/>
+      </w:pPr>
+    </w:lvl>
+  </w:abstractNum>
+  <w:abstractNum w:abstractNumId="45" w15:restartNumberingAfterBreak="0">
+    <w:nsid w:val="49D4182B"/>
+    <w:multiLevelType w:val="hybridMultilevel"/>
+    <w:tmpl w:val="47C24770"/>
+    <w:lvl w:ilvl="0" w:tplc="FFFFFFFF">
+      <w:start w:val="1"/>
+      <w:numFmt w:val="decimal"/>
+      <w:lvlText w:val="%1."/>
+      <w:lvlJc w:val="left"/>
+      <w:pPr>
+        <w:ind w:left="1776" w:hanging="360"/>
+      </w:pPr>
+      <w:rPr>
+        <w:rFonts w:hint="default"/>
+        <w:b/>
+        <w:bCs/>
+      </w:rPr>
+    </w:lvl>
+    <w:lvl w:ilvl="1" w:tplc="FFFFFFFF" w:tentative="1">
+      <w:start w:val="1"/>
+      <w:numFmt w:val="lowerLetter"/>
+      <w:lvlText w:val="%2."/>
+      <w:lvlJc w:val="left"/>
+      <w:pPr>
         <w:ind w:left="708" w:hanging="360"/>
       </w:pPr>
     </w:lvl>
@@ -9170,7 +10563,7 @@
       </w:pPr>
     </w:lvl>
   </w:abstractNum>
-  <w:abstractNum w:abstractNumId="39" w15:restartNumberingAfterBreak="0">
+  <w:abstractNum w:abstractNumId="46" w15:restartNumberingAfterBreak="0">
     <w:nsid w:val="4B333523"/>
     <w:multiLevelType w:val="hybridMultilevel"/>
     <w:tmpl w:val="ECAE602C"/>
@@ -9262,7 +10655,7 @@
       </w:pPr>
     </w:lvl>
   </w:abstractNum>
-  <w:abstractNum w:abstractNumId="40" w15:restartNumberingAfterBreak="0">
+  <w:abstractNum w:abstractNumId="47" w15:restartNumberingAfterBreak="0">
     <w:nsid w:val="4CC57834"/>
     <w:multiLevelType w:val="hybridMultilevel"/>
     <w:tmpl w:val="43F0DD3A"/>
@@ -9353,7 +10746,7 @@
       </w:pPr>
     </w:lvl>
   </w:abstractNum>
-  <w:abstractNum w:abstractNumId="41" w15:restartNumberingAfterBreak="0">
+  <w:abstractNum w:abstractNumId="48" w15:restartNumberingAfterBreak="0">
     <w:nsid w:val="4D3B21B9"/>
     <w:multiLevelType w:val="hybridMultilevel"/>
     <w:tmpl w:val="1A4C4628"/>
@@ -9443,7 +10836,7 @@
       </w:pPr>
     </w:lvl>
   </w:abstractNum>
-  <w:abstractNum w:abstractNumId="42" w15:restartNumberingAfterBreak="0">
+  <w:abstractNum w:abstractNumId="49" w15:restartNumberingAfterBreak="0">
     <w:nsid w:val="519B7654"/>
     <w:multiLevelType w:val="hybridMultilevel"/>
     <w:tmpl w:val="63FC585A"/>
@@ -9533,7 +10926,7 @@
       </w:pPr>
     </w:lvl>
   </w:abstractNum>
-  <w:abstractNum w:abstractNumId="43" w15:restartNumberingAfterBreak="0">
+  <w:abstractNum w:abstractNumId="50" w15:restartNumberingAfterBreak="0">
     <w:nsid w:val="547F5440"/>
     <w:multiLevelType w:val="hybridMultilevel"/>
     <w:tmpl w:val="AE8E1996"/>
@@ -9624,7 +11017,7 @@
       </w:pPr>
     </w:lvl>
   </w:abstractNum>
-  <w:abstractNum w:abstractNumId="44" w15:restartNumberingAfterBreak="0">
+  <w:abstractNum w:abstractNumId="51" w15:restartNumberingAfterBreak="0">
     <w:nsid w:val="5490516C"/>
     <w:multiLevelType w:val="hybridMultilevel"/>
     <w:tmpl w:val="A350C1CC"/>
@@ -9714,7 +11107,7 @@
       </w:pPr>
     </w:lvl>
   </w:abstractNum>
-  <w:abstractNum w:abstractNumId="45" w15:restartNumberingAfterBreak="0">
+  <w:abstractNum w:abstractNumId="52" w15:restartNumberingAfterBreak="0">
     <w:nsid w:val="54E2185E"/>
     <w:multiLevelType w:val="hybridMultilevel"/>
     <w:tmpl w:val="0166FC76"/>
@@ -9804,7 +11197,7 @@
       </w:pPr>
     </w:lvl>
   </w:abstractNum>
-  <w:abstractNum w:abstractNumId="46" w15:restartNumberingAfterBreak="0">
+  <w:abstractNum w:abstractNumId="53" w15:restartNumberingAfterBreak="0">
     <w:nsid w:val="567F1991"/>
     <w:multiLevelType w:val="hybridMultilevel"/>
     <w:tmpl w:val="7F72D3D8"/>
@@ -9895,7 +11288,7 @@
       </w:pPr>
     </w:lvl>
   </w:abstractNum>
-  <w:abstractNum w:abstractNumId="47" w15:restartNumberingAfterBreak="0">
+  <w:abstractNum w:abstractNumId="54" w15:restartNumberingAfterBreak="0">
     <w:nsid w:val="56A1213E"/>
     <w:multiLevelType w:val="hybridMultilevel"/>
     <w:tmpl w:val="F800A744"/>
@@ -9986,7 +11379,7 @@
       </w:pPr>
     </w:lvl>
   </w:abstractNum>
-  <w:abstractNum w:abstractNumId="48" w15:restartNumberingAfterBreak="0">
+  <w:abstractNum w:abstractNumId="55" w15:restartNumberingAfterBreak="0">
     <w:nsid w:val="56F239E3"/>
     <w:multiLevelType w:val="hybridMultilevel"/>
     <w:tmpl w:val="CFFC7F1E"/>
@@ -10077,7 +11470,7 @@
       </w:pPr>
     </w:lvl>
   </w:abstractNum>
-  <w:abstractNum w:abstractNumId="49" w15:restartNumberingAfterBreak="0">
+  <w:abstractNum w:abstractNumId="56" w15:restartNumberingAfterBreak="0">
     <w:nsid w:val="57C90743"/>
     <w:multiLevelType w:val="hybridMultilevel"/>
     <w:tmpl w:val="6890D574"/>
@@ -10168,7 +11561,7 @@
       </w:pPr>
     </w:lvl>
   </w:abstractNum>
-  <w:abstractNum w:abstractNumId="50" w15:restartNumberingAfterBreak="0">
+  <w:abstractNum w:abstractNumId="57" w15:restartNumberingAfterBreak="0">
     <w:nsid w:val="5BBE60E5"/>
     <w:multiLevelType w:val="hybridMultilevel"/>
     <w:tmpl w:val="0CEE887A"/>
@@ -10260,7 +11653,7 @@
       </w:pPr>
     </w:lvl>
   </w:abstractNum>
-  <w:abstractNum w:abstractNumId="51" w15:restartNumberingAfterBreak="0">
+  <w:abstractNum w:abstractNumId="58" w15:restartNumberingAfterBreak="0">
     <w:nsid w:val="5E2D25A9"/>
     <w:multiLevelType w:val="hybridMultilevel"/>
     <w:tmpl w:val="1E5CF618"/>
@@ -10351,7 +11744,7 @@
       </w:pPr>
     </w:lvl>
   </w:abstractNum>
-  <w:abstractNum w:abstractNumId="52" w15:restartNumberingAfterBreak="0">
+  <w:abstractNum w:abstractNumId="59" w15:restartNumberingAfterBreak="0">
     <w:nsid w:val="5F5622D7"/>
     <w:multiLevelType w:val="hybridMultilevel"/>
     <w:tmpl w:val="790A0E92"/>
@@ -10442,7 +11835,7 @@
       </w:pPr>
     </w:lvl>
   </w:abstractNum>
-  <w:abstractNum w:abstractNumId="53" w15:restartNumberingAfterBreak="0">
+  <w:abstractNum w:abstractNumId="60" w15:restartNumberingAfterBreak="0">
     <w:nsid w:val="62343ABB"/>
     <w:multiLevelType w:val="hybridMultilevel"/>
     <w:tmpl w:val="6A2C7BBE"/>
@@ -10534,7 +11927,7 @@
       </w:pPr>
     </w:lvl>
   </w:abstractNum>
-  <w:abstractNum w:abstractNumId="54" w15:restartNumberingAfterBreak="0">
+  <w:abstractNum w:abstractNumId="61" w15:restartNumberingAfterBreak="0">
     <w:nsid w:val="63341D54"/>
     <w:multiLevelType w:val="hybridMultilevel"/>
     <w:tmpl w:val="75C68CAC"/>
@@ -10625,7 +12018,7 @@
       </w:pPr>
     </w:lvl>
   </w:abstractNum>
-  <w:abstractNum w:abstractNumId="55" w15:restartNumberingAfterBreak="0">
+  <w:abstractNum w:abstractNumId="62" w15:restartNumberingAfterBreak="0">
     <w:nsid w:val="64171C7B"/>
     <w:multiLevelType w:val="hybridMultilevel"/>
     <w:tmpl w:val="8FF2B522"/>
@@ -10716,7 +12109,7 @@
       </w:pPr>
     </w:lvl>
   </w:abstractNum>
-  <w:abstractNum w:abstractNumId="56" w15:restartNumberingAfterBreak="0">
+  <w:abstractNum w:abstractNumId="63" w15:restartNumberingAfterBreak="0">
     <w:nsid w:val="642A70EE"/>
     <w:multiLevelType w:val="hybridMultilevel"/>
     <w:tmpl w:val="A04E6CA8"/>
@@ -10808,7 +12201,7 @@
       </w:pPr>
     </w:lvl>
   </w:abstractNum>
-  <w:abstractNum w:abstractNumId="57" w15:restartNumberingAfterBreak="0">
+  <w:abstractNum w:abstractNumId="64" w15:restartNumberingAfterBreak="0">
     <w:nsid w:val="651C26D1"/>
     <w:multiLevelType w:val="hybridMultilevel"/>
     <w:tmpl w:val="45BCB1A0"/>
@@ -10900,7 +12293,7 @@
       </w:pPr>
     </w:lvl>
   </w:abstractNum>
-  <w:abstractNum w:abstractNumId="58" w15:restartNumberingAfterBreak="0">
+  <w:abstractNum w:abstractNumId="65" w15:restartNumberingAfterBreak="0">
     <w:nsid w:val="65511EED"/>
     <w:multiLevelType w:val="hybridMultilevel"/>
     <w:tmpl w:val="3FE6E656"/>
@@ -10991,7 +12384,7 @@
       </w:pPr>
     </w:lvl>
   </w:abstractNum>
-  <w:abstractNum w:abstractNumId="59" w15:restartNumberingAfterBreak="0">
+  <w:abstractNum w:abstractNumId="66" w15:restartNumberingAfterBreak="0">
     <w:nsid w:val="686F3EE8"/>
     <w:multiLevelType w:val="hybridMultilevel"/>
     <w:tmpl w:val="1D8ABCFA"/>
@@ -11083,7 +12476,98 @@
       </w:pPr>
     </w:lvl>
   </w:abstractNum>
-  <w:abstractNum w:abstractNumId="60" w15:restartNumberingAfterBreak="0">
+  <w:abstractNum w:abstractNumId="67" w15:restartNumberingAfterBreak="0">
+    <w:nsid w:val="68D34061"/>
+    <w:multiLevelType w:val="hybridMultilevel"/>
+    <w:tmpl w:val="F800A744"/>
+    <w:lvl w:ilvl="0" w:tplc="FFFFFFFF">
+      <w:start w:val="1"/>
+      <w:numFmt w:val="decimal"/>
+      <w:lvlText w:val="%1."/>
+      <w:lvlJc w:val="left"/>
+      <w:pPr>
+        <w:ind w:left="3192" w:hanging="360"/>
+      </w:pPr>
+      <w:rPr>
+        <w:rFonts w:hint="default"/>
+        <w:b/>
+        <w:bCs/>
+      </w:rPr>
+    </w:lvl>
+    <w:lvl w:ilvl="1" w:tplc="FFFFFFFF" w:tentative="1">
+      <w:start w:val="1"/>
+      <w:numFmt w:val="lowerLetter"/>
+      <w:lvlText w:val="%2."/>
+      <w:lvlJc w:val="left"/>
+      <w:pPr>
+        <w:ind w:left="3912" w:hanging="360"/>
+      </w:pPr>
+    </w:lvl>
+    <w:lvl w:ilvl="2" w:tplc="FFFFFFFF" w:tentative="1">
+      <w:start w:val="1"/>
+      <w:numFmt w:val="lowerRoman"/>
+      <w:lvlText w:val="%3."/>
+      <w:lvlJc w:val="right"/>
+      <w:pPr>
+        <w:ind w:left="4632" w:hanging="180"/>
+      </w:pPr>
+    </w:lvl>
+    <w:lvl w:ilvl="3" w:tplc="FFFFFFFF" w:tentative="1">
+      <w:start w:val="1"/>
+      <w:numFmt w:val="decimal"/>
+      <w:lvlText w:val="%4."/>
+      <w:lvlJc w:val="left"/>
+      <w:pPr>
+        <w:ind w:left="5352" w:hanging="360"/>
+      </w:pPr>
+    </w:lvl>
+    <w:lvl w:ilvl="4" w:tplc="FFFFFFFF" w:tentative="1">
+      <w:start w:val="1"/>
+      <w:numFmt w:val="lowerLetter"/>
+      <w:lvlText w:val="%5."/>
+      <w:lvlJc w:val="left"/>
+      <w:pPr>
+        <w:ind w:left="6072" w:hanging="360"/>
+      </w:pPr>
+    </w:lvl>
+    <w:lvl w:ilvl="5" w:tplc="FFFFFFFF" w:tentative="1">
+      <w:start w:val="1"/>
+      <w:numFmt w:val="lowerRoman"/>
+      <w:lvlText w:val="%6."/>
+      <w:lvlJc w:val="right"/>
+      <w:pPr>
+        <w:ind w:left="6792" w:hanging="180"/>
+      </w:pPr>
+    </w:lvl>
+    <w:lvl w:ilvl="6" w:tplc="FFFFFFFF" w:tentative="1">
+      <w:start w:val="1"/>
+      <w:numFmt w:val="decimal"/>
+      <w:lvlText w:val="%7."/>
+      <w:lvlJc w:val="left"/>
+      <w:pPr>
+        <w:ind w:left="7512" w:hanging="360"/>
+      </w:pPr>
+    </w:lvl>
+    <w:lvl w:ilvl="7" w:tplc="FFFFFFFF" w:tentative="1">
+      <w:start w:val="1"/>
+      <w:numFmt w:val="lowerLetter"/>
+      <w:lvlText w:val="%8."/>
+      <w:lvlJc w:val="left"/>
+      <w:pPr>
+        <w:ind w:left="8232" w:hanging="360"/>
+      </w:pPr>
+    </w:lvl>
+    <w:lvl w:ilvl="8" w:tplc="FFFFFFFF" w:tentative="1">
+      <w:start w:val="1"/>
+      <w:numFmt w:val="lowerRoman"/>
+      <w:lvlText w:val="%9."/>
+      <w:lvlJc w:val="right"/>
+      <w:pPr>
+        <w:ind w:left="8952" w:hanging="180"/>
+      </w:pPr>
+    </w:lvl>
+  </w:abstractNum>
+  <w:abstractNum w:abstractNumId="68" w15:restartNumberingAfterBreak="0">
     <w:nsid w:val="6B055C7B"/>
     <w:multiLevelType w:val="hybridMultilevel"/>
     <w:tmpl w:val="79621EA4"/>
@@ -11175,7 +12659,7 @@
       </w:pPr>
     </w:lvl>
   </w:abstractNum>
-  <w:abstractNum w:abstractNumId="61" w15:restartNumberingAfterBreak="0">
+  <w:abstractNum w:abstractNumId="69" w15:restartNumberingAfterBreak="0">
     <w:nsid w:val="6B26717A"/>
     <w:multiLevelType w:val="hybridMultilevel"/>
     <w:tmpl w:val="780E2F86"/>
@@ -11267,7 +12751,7 @@
       </w:pPr>
     </w:lvl>
   </w:abstractNum>
-  <w:abstractNum w:abstractNumId="62" w15:restartNumberingAfterBreak="0">
+  <w:abstractNum w:abstractNumId="70" w15:restartNumberingAfterBreak="0">
     <w:nsid w:val="6D121E4E"/>
     <w:multiLevelType w:val="hybridMultilevel"/>
     <w:tmpl w:val="BF1AFE44"/>
@@ -11358,7 +12842,7 @@
       </w:pPr>
     </w:lvl>
   </w:abstractNum>
-  <w:abstractNum w:abstractNumId="63" w15:restartNumberingAfterBreak="0">
+  <w:abstractNum w:abstractNumId="71" w15:restartNumberingAfterBreak="0">
     <w:nsid w:val="6D7B5529"/>
     <w:multiLevelType w:val="hybridMultilevel"/>
     <w:tmpl w:val="7AA6BBE0"/>
@@ -11471,7 +12955,7 @@
       </w:rPr>
     </w:lvl>
   </w:abstractNum>
-  <w:abstractNum w:abstractNumId="64" w15:restartNumberingAfterBreak="0">
+  <w:abstractNum w:abstractNumId="72" w15:restartNumberingAfterBreak="0">
     <w:nsid w:val="70AD68AD"/>
     <w:multiLevelType w:val="hybridMultilevel"/>
     <w:tmpl w:val="F800A744"/>
@@ -11562,7 +13046,7 @@
       </w:pPr>
     </w:lvl>
   </w:abstractNum>
-  <w:abstractNum w:abstractNumId="65" w15:restartNumberingAfterBreak="0">
+  <w:abstractNum w:abstractNumId="73" w15:restartNumberingAfterBreak="0">
     <w:nsid w:val="716A406C"/>
     <w:multiLevelType w:val="hybridMultilevel"/>
     <w:tmpl w:val="41B66D78"/>
@@ -11653,7 +13137,7 @@
       </w:pPr>
     </w:lvl>
   </w:abstractNum>
-  <w:abstractNum w:abstractNumId="66" w15:restartNumberingAfterBreak="0">
+  <w:abstractNum w:abstractNumId="74" w15:restartNumberingAfterBreak="0">
     <w:nsid w:val="72FB530C"/>
     <w:multiLevelType w:val="hybridMultilevel"/>
     <w:tmpl w:val="54C0AB62"/>
@@ -11745,7 +13229,7 @@
       </w:pPr>
     </w:lvl>
   </w:abstractNum>
-  <w:abstractNum w:abstractNumId="67" w15:restartNumberingAfterBreak="0">
+  <w:abstractNum w:abstractNumId="75" w15:restartNumberingAfterBreak="0">
     <w:nsid w:val="74B51268"/>
     <w:multiLevelType w:val="hybridMultilevel"/>
     <w:tmpl w:val="261C744A"/>
@@ -11835,7 +13319,7 @@
       </w:pPr>
     </w:lvl>
   </w:abstractNum>
-  <w:abstractNum w:abstractNumId="68" w15:restartNumberingAfterBreak="0">
+  <w:abstractNum w:abstractNumId="76" w15:restartNumberingAfterBreak="0">
     <w:nsid w:val="784138AE"/>
     <w:multiLevelType w:val="hybridMultilevel"/>
     <w:tmpl w:val="EF6CC644"/>
@@ -11926,7 +13410,7 @@
       </w:pPr>
     </w:lvl>
   </w:abstractNum>
-  <w:abstractNum w:abstractNumId="69" w15:restartNumberingAfterBreak="0">
+  <w:abstractNum w:abstractNumId="77" w15:restartNumberingAfterBreak="0">
     <w:nsid w:val="78CE521E"/>
     <w:multiLevelType w:val="hybridMultilevel"/>
     <w:tmpl w:val="5DB0B6BA"/>
@@ -12018,7 +13502,7 @@
       </w:pPr>
     </w:lvl>
   </w:abstractNum>
-  <w:abstractNum w:abstractNumId="70" w15:restartNumberingAfterBreak="0">
+  <w:abstractNum w:abstractNumId="78" w15:restartNumberingAfterBreak="0">
     <w:nsid w:val="78DA083E"/>
     <w:multiLevelType w:val="hybridMultilevel"/>
     <w:tmpl w:val="F800A744"/>
@@ -12109,7 +13593,7 @@
       </w:pPr>
     </w:lvl>
   </w:abstractNum>
-  <w:abstractNum w:abstractNumId="71" w15:restartNumberingAfterBreak="0">
+  <w:abstractNum w:abstractNumId="79" w15:restartNumberingAfterBreak="0">
     <w:nsid w:val="7A030777"/>
     <w:multiLevelType w:val="hybridMultilevel"/>
     <w:tmpl w:val="1CFC3176"/>
@@ -12200,7 +13684,7 @@
       </w:pPr>
     </w:lvl>
   </w:abstractNum>
-  <w:abstractNum w:abstractNumId="72" w15:restartNumberingAfterBreak="0">
+  <w:abstractNum w:abstractNumId="80" w15:restartNumberingAfterBreak="0">
     <w:nsid w:val="7B6E0571"/>
     <w:multiLevelType w:val="hybridMultilevel"/>
     <w:tmpl w:val="9B7C6EE0"/>
@@ -12291,7 +13775,7 @@
       </w:pPr>
     </w:lvl>
   </w:abstractNum>
-  <w:abstractNum w:abstractNumId="73" w15:restartNumberingAfterBreak="0">
+  <w:abstractNum w:abstractNumId="81" w15:restartNumberingAfterBreak="0">
     <w:nsid w:val="7B7878BB"/>
     <w:multiLevelType w:val="hybridMultilevel"/>
     <w:tmpl w:val="CCA0ACA8"/>
@@ -12381,7 +13865,7 @@
       </w:pPr>
     </w:lvl>
   </w:abstractNum>
-  <w:abstractNum w:abstractNumId="74" w15:restartNumberingAfterBreak="0">
+  <w:abstractNum w:abstractNumId="82" w15:restartNumberingAfterBreak="0">
     <w:nsid w:val="7DA335E7"/>
     <w:multiLevelType w:val="hybridMultilevel"/>
     <w:tmpl w:val="3E385852"/>
@@ -12472,7 +13956,7 @@
       </w:pPr>
     </w:lvl>
   </w:abstractNum>
-  <w:abstractNum w:abstractNumId="75" w15:restartNumberingAfterBreak="0">
+  <w:abstractNum w:abstractNumId="83" w15:restartNumberingAfterBreak="0">
     <w:nsid w:val="7F2207BF"/>
     <w:multiLevelType w:val="hybridMultilevel"/>
     <w:tmpl w:val="B38EC3B6"/>
@@ -12562,233 +14046,351 @@
       </w:pPr>
     </w:lvl>
   </w:abstractNum>
+  <w:abstractNum w:abstractNumId="84" w15:restartNumberingAfterBreak="0">
+    <w:nsid w:val="7FE3016F"/>
+    <w:multiLevelType w:val="hybridMultilevel"/>
+    <w:tmpl w:val="399EB6F4"/>
+    <w:lvl w:ilvl="0" w:tplc="D23860AE">
+      <w:start w:val="3"/>
+      <w:numFmt w:val="decimal"/>
+      <w:lvlText w:val="%1a."/>
+      <w:lvlJc w:val="left"/>
+      <w:pPr>
+        <w:ind w:left="2136" w:hanging="360"/>
+      </w:pPr>
+      <w:rPr>
+        <w:rFonts w:hint="default"/>
+        <w:b/>
+        <w:bCs/>
+      </w:rPr>
+    </w:lvl>
+    <w:lvl w:ilvl="1" w:tplc="04100019" w:tentative="1">
+      <w:start w:val="1"/>
+      <w:numFmt w:val="lowerLetter"/>
+      <w:lvlText w:val="%2."/>
+      <w:lvlJc w:val="left"/>
+      <w:pPr>
+        <w:ind w:left="1800" w:hanging="360"/>
+      </w:pPr>
+    </w:lvl>
+    <w:lvl w:ilvl="2" w:tplc="0410001B" w:tentative="1">
+      <w:start w:val="1"/>
+      <w:numFmt w:val="lowerRoman"/>
+      <w:lvlText w:val="%3."/>
+      <w:lvlJc w:val="right"/>
+      <w:pPr>
+        <w:ind w:left="2520" w:hanging="180"/>
+      </w:pPr>
+    </w:lvl>
+    <w:lvl w:ilvl="3" w:tplc="0410000F" w:tentative="1">
+      <w:start w:val="1"/>
+      <w:numFmt w:val="decimal"/>
+      <w:lvlText w:val="%4."/>
+      <w:lvlJc w:val="left"/>
+      <w:pPr>
+        <w:ind w:left="3240" w:hanging="360"/>
+      </w:pPr>
+    </w:lvl>
+    <w:lvl w:ilvl="4" w:tplc="04100019" w:tentative="1">
+      <w:start w:val="1"/>
+      <w:numFmt w:val="lowerLetter"/>
+      <w:lvlText w:val="%5."/>
+      <w:lvlJc w:val="left"/>
+      <w:pPr>
+        <w:ind w:left="3960" w:hanging="360"/>
+      </w:pPr>
+    </w:lvl>
+    <w:lvl w:ilvl="5" w:tplc="0410001B" w:tentative="1">
+      <w:start w:val="1"/>
+      <w:numFmt w:val="lowerRoman"/>
+      <w:lvlText w:val="%6."/>
+      <w:lvlJc w:val="right"/>
+      <w:pPr>
+        <w:ind w:left="4680" w:hanging="180"/>
+      </w:pPr>
+    </w:lvl>
+    <w:lvl w:ilvl="6" w:tplc="0410000F" w:tentative="1">
+      <w:start w:val="1"/>
+      <w:numFmt w:val="decimal"/>
+      <w:lvlText w:val="%7."/>
+      <w:lvlJc w:val="left"/>
+      <w:pPr>
+        <w:ind w:left="5400" w:hanging="360"/>
+      </w:pPr>
+    </w:lvl>
+    <w:lvl w:ilvl="7" w:tplc="04100019" w:tentative="1">
+      <w:start w:val="1"/>
+      <w:numFmt w:val="lowerLetter"/>
+      <w:lvlText w:val="%8."/>
+      <w:lvlJc w:val="left"/>
+      <w:pPr>
+        <w:ind w:left="6120" w:hanging="360"/>
+      </w:pPr>
+    </w:lvl>
+    <w:lvl w:ilvl="8" w:tplc="0410001B" w:tentative="1">
+      <w:start w:val="1"/>
+      <w:numFmt w:val="lowerRoman"/>
+      <w:lvlText w:val="%9."/>
+      <w:lvlJc w:val="right"/>
+      <w:pPr>
+        <w:ind w:left="6840" w:hanging="180"/>
+      </w:pPr>
+    </w:lvl>
+  </w:abstractNum>
   <w:num w:numId="1" w16cid:durableId="970671724">
+    <w:abstractNumId w:val="71"/>
+  </w:num>
+  <w:num w:numId="2" w16cid:durableId="1851289838">
+    <w:abstractNumId w:val="31"/>
+  </w:num>
+  <w:num w:numId="3" w16cid:durableId="995180665">
+    <w:abstractNumId w:val="17"/>
+  </w:num>
+  <w:num w:numId="4" w16cid:durableId="1986618091">
+    <w:abstractNumId w:val="10"/>
+  </w:num>
+  <w:num w:numId="5" w16cid:durableId="1748071443">
+    <w:abstractNumId w:val="41"/>
+  </w:num>
+  <w:num w:numId="6" w16cid:durableId="690034282">
+    <w:abstractNumId w:val="5"/>
+  </w:num>
+  <w:num w:numId="7" w16cid:durableId="1440299218">
+    <w:abstractNumId w:val="20"/>
+  </w:num>
+  <w:num w:numId="8" w16cid:durableId="1637562803">
+    <w:abstractNumId w:val="61"/>
+  </w:num>
+  <w:num w:numId="9" w16cid:durableId="418016205">
+    <w:abstractNumId w:val="51"/>
+  </w:num>
+  <w:num w:numId="10" w16cid:durableId="1316256090">
+    <w:abstractNumId w:val="43"/>
+  </w:num>
+  <w:num w:numId="11" w16cid:durableId="931938063">
+    <w:abstractNumId w:val="75"/>
+  </w:num>
+  <w:num w:numId="12" w16cid:durableId="1515531743">
+    <w:abstractNumId w:val="73"/>
+  </w:num>
+  <w:num w:numId="13" w16cid:durableId="1450125752">
+    <w:abstractNumId w:val="28"/>
+  </w:num>
+  <w:num w:numId="14" w16cid:durableId="545095">
+    <w:abstractNumId w:val="57"/>
+  </w:num>
+  <w:num w:numId="15" w16cid:durableId="525753941">
+    <w:abstractNumId w:val="36"/>
+  </w:num>
+  <w:num w:numId="16" w16cid:durableId="1474786625">
+    <w:abstractNumId w:val="24"/>
+  </w:num>
+  <w:num w:numId="17" w16cid:durableId="1096095925">
+    <w:abstractNumId w:val="81"/>
+  </w:num>
+  <w:num w:numId="18" w16cid:durableId="921911518">
+    <w:abstractNumId w:val="40"/>
+  </w:num>
+  <w:num w:numId="19" w16cid:durableId="174998159">
+    <w:abstractNumId w:val="14"/>
+  </w:num>
+  <w:num w:numId="20" w16cid:durableId="28141165">
+    <w:abstractNumId w:val="53"/>
+  </w:num>
+  <w:num w:numId="21" w16cid:durableId="1817523326">
+    <w:abstractNumId w:val="64"/>
+  </w:num>
+  <w:num w:numId="22" w16cid:durableId="360008858">
+    <w:abstractNumId w:val="27"/>
+  </w:num>
+  <w:num w:numId="23" w16cid:durableId="1050609858">
+    <w:abstractNumId w:val="30"/>
+  </w:num>
+  <w:num w:numId="24" w16cid:durableId="1733500490">
+    <w:abstractNumId w:val="35"/>
+  </w:num>
+  <w:num w:numId="25" w16cid:durableId="1903832696">
+    <w:abstractNumId w:val="59"/>
+  </w:num>
+  <w:num w:numId="26" w16cid:durableId="1310162512">
+    <w:abstractNumId w:val="16"/>
+  </w:num>
+  <w:num w:numId="27" w16cid:durableId="463157857">
+    <w:abstractNumId w:val="11"/>
+  </w:num>
+  <w:num w:numId="28" w16cid:durableId="1194030616">
+    <w:abstractNumId w:val="12"/>
+  </w:num>
+  <w:num w:numId="29" w16cid:durableId="222370311">
+    <w:abstractNumId w:val="29"/>
+  </w:num>
+  <w:num w:numId="30" w16cid:durableId="1443497414">
+    <w:abstractNumId w:val="49"/>
+  </w:num>
+  <w:num w:numId="31" w16cid:durableId="868833919">
+    <w:abstractNumId w:val="82"/>
+  </w:num>
+  <w:num w:numId="32" w16cid:durableId="1762919066">
+    <w:abstractNumId w:val="45"/>
+  </w:num>
+  <w:num w:numId="33" w16cid:durableId="1139565981">
+    <w:abstractNumId w:val="4"/>
+  </w:num>
+  <w:num w:numId="34" w16cid:durableId="145319478">
+    <w:abstractNumId w:val="19"/>
+  </w:num>
+  <w:num w:numId="35" w16cid:durableId="831603132">
+    <w:abstractNumId w:val="13"/>
+  </w:num>
+  <w:num w:numId="36" w16cid:durableId="1138570271">
+    <w:abstractNumId w:val="52"/>
+  </w:num>
+  <w:num w:numId="37" w16cid:durableId="417292943">
+    <w:abstractNumId w:val="76"/>
+  </w:num>
+  <w:num w:numId="38" w16cid:durableId="2033337128">
+    <w:abstractNumId w:val="9"/>
+  </w:num>
+  <w:num w:numId="39" w16cid:durableId="2096708486">
+    <w:abstractNumId w:val="55"/>
+  </w:num>
+  <w:num w:numId="40" w16cid:durableId="1976789324">
+    <w:abstractNumId w:val="65"/>
+  </w:num>
+  <w:num w:numId="41" w16cid:durableId="274799975">
+    <w:abstractNumId w:val="34"/>
+  </w:num>
+  <w:num w:numId="42" w16cid:durableId="219639980">
+    <w:abstractNumId w:val="47"/>
+  </w:num>
+  <w:num w:numId="43" w16cid:durableId="598758141">
+    <w:abstractNumId w:val="80"/>
+  </w:num>
+  <w:num w:numId="44" w16cid:durableId="963464266">
+    <w:abstractNumId w:val="6"/>
+  </w:num>
+  <w:num w:numId="45" w16cid:durableId="477844911">
+    <w:abstractNumId w:val="70"/>
+  </w:num>
+  <w:num w:numId="46" w16cid:durableId="1250314944">
+    <w:abstractNumId w:val="79"/>
+  </w:num>
+  <w:num w:numId="47" w16cid:durableId="85808859">
+    <w:abstractNumId w:val="26"/>
+  </w:num>
+  <w:num w:numId="48" w16cid:durableId="1385563952">
+    <w:abstractNumId w:val="68"/>
+  </w:num>
+  <w:num w:numId="49" w16cid:durableId="1233539375">
+    <w:abstractNumId w:val="38"/>
+  </w:num>
+  <w:num w:numId="50" w16cid:durableId="356588362">
+    <w:abstractNumId w:val="18"/>
+  </w:num>
+  <w:num w:numId="51" w16cid:durableId="1380665273">
+    <w:abstractNumId w:val="56"/>
+  </w:num>
+  <w:num w:numId="52" w16cid:durableId="650254851">
+    <w:abstractNumId w:val="15"/>
+  </w:num>
+  <w:num w:numId="53" w16cid:durableId="1603030185">
+    <w:abstractNumId w:val="33"/>
+  </w:num>
+  <w:num w:numId="54" w16cid:durableId="1535733360">
+    <w:abstractNumId w:val="48"/>
+  </w:num>
+  <w:num w:numId="55" w16cid:durableId="1437483520">
+    <w:abstractNumId w:val="78"/>
+  </w:num>
+  <w:num w:numId="56" w16cid:durableId="263922306">
+    <w:abstractNumId w:val="25"/>
+  </w:num>
+  <w:num w:numId="57" w16cid:durableId="1807161244">
+    <w:abstractNumId w:val="77"/>
+  </w:num>
+  <w:num w:numId="58" w16cid:durableId="1282687920">
+    <w:abstractNumId w:val="66"/>
+  </w:num>
+  <w:num w:numId="59" w16cid:durableId="856429921">
+    <w:abstractNumId w:val="60"/>
+  </w:num>
+  <w:num w:numId="60" w16cid:durableId="1138106705">
+    <w:abstractNumId w:val="69"/>
+  </w:num>
+  <w:num w:numId="61" w16cid:durableId="275062606">
+    <w:abstractNumId w:val="72"/>
+  </w:num>
+  <w:num w:numId="62" w16cid:durableId="1675451893">
+    <w:abstractNumId w:val="46"/>
+  </w:num>
+  <w:num w:numId="63" w16cid:durableId="428963452">
+    <w:abstractNumId w:val="21"/>
+  </w:num>
+  <w:num w:numId="64" w16cid:durableId="924144620">
+    <w:abstractNumId w:val="39"/>
+  </w:num>
+  <w:num w:numId="65" w16cid:durableId="1621182460">
+    <w:abstractNumId w:val="58"/>
+  </w:num>
+  <w:num w:numId="66" w16cid:durableId="792166265">
+    <w:abstractNumId w:val="22"/>
+  </w:num>
+  <w:num w:numId="67" w16cid:durableId="1942834748">
+    <w:abstractNumId w:val="8"/>
+  </w:num>
+  <w:num w:numId="68" w16cid:durableId="1333872493">
+    <w:abstractNumId w:val="62"/>
+  </w:num>
+  <w:num w:numId="69" w16cid:durableId="1022589112">
+    <w:abstractNumId w:val="74"/>
+  </w:num>
+  <w:num w:numId="70" w16cid:durableId="713964643">
+    <w:abstractNumId w:val="50"/>
+  </w:num>
+  <w:num w:numId="71" w16cid:durableId="1908682337">
+    <w:abstractNumId w:val="7"/>
+  </w:num>
+  <w:num w:numId="72" w16cid:durableId="106655971">
+    <w:abstractNumId w:val="1"/>
+  </w:num>
+  <w:num w:numId="73" w16cid:durableId="259410600">
     <w:abstractNumId w:val="63"/>
   </w:num>
-  <w:num w:numId="2" w16cid:durableId="1851289838">
-    <w:abstractNumId w:val="27"/>
+  <w:num w:numId="74" w16cid:durableId="1294555704">
+    <w:abstractNumId w:val="83"/>
   </w:num>
-  <w:num w:numId="3" w16cid:durableId="995180665">
-    <w:abstractNumId w:val="14"/>
+  <w:num w:numId="75" w16cid:durableId="2145155635">
+    <w:abstractNumId w:val="54"/>
   </w:num>
-  <w:num w:numId="4" w16cid:durableId="1986618091">
-    <w:abstractNumId w:val="7"/>
+  <w:num w:numId="76" w16cid:durableId="207300230">
+    <w:abstractNumId w:val="42"/>
   </w:num>
-  <w:num w:numId="5" w16cid:durableId="1748071443">
-    <w:abstractNumId w:val="35"/>
+  <w:num w:numId="77" w16cid:durableId="2052416659">
+    <w:abstractNumId w:val="23"/>
   </w:num>
-  <w:num w:numId="6" w16cid:durableId="690034282">
+  <w:num w:numId="78" w16cid:durableId="2052413549">
+    <w:abstractNumId w:val="3"/>
+  </w:num>
+  <w:num w:numId="79" w16cid:durableId="749891669">
+    <w:abstractNumId w:val="37"/>
+  </w:num>
+  <w:num w:numId="80" w16cid:durableId="676856154">
+    <w:abstractNumId w:val="44"/>
+  </w:num>
+  <w:num w:numId="81" w16cid:durableId="108739520">
+    <w:abstractNumId w:val="67"/>
+  </w:num>
+  <w:num w:numId="82" w16cid:durableId="999042700">
+    <w:abstractNumId w:val="84"/>
+  </w:num>
+  <w:num w:numId="83" w16cid:durableId="426972100">
+    <w:abstractNumId w:val="0"/>
+  </w:num>
+  <w:num w:numId="84" w16cid:durableId="1748379683">
     <w:abstractNumId w:val="2"/>
   </w:num>
-  <w:num w:numId="7" w16cid:durableId="1440299218">
-    <w:abstractNumId w:val="17"/>
-  </w:num>
-  <w:num w:numId="8" w16cid:durableId="1637562803">
-    <w:abstractNumId w:val="54"/>
-  </w:num>
-  <w:num w:numId="9" w16cid:durableId="418016205">
-    <w:abstractNumId w:val="44"/>
-  </w:num>
-  <w:num w:numId="10" w16cid:durableId="1316256090">
-    <w:abstractNumId w:val="37"/>
-  </w:num>
-  <w:num w:numId="11" w16cid:durableId="931938063">
-    <w:abstractNumId w:val="67"/>
-  </w:num>
-  <w:num w:numId="12" w16cid:durableId="1515531743">
-    <w:abstractNumId w:val="65"/>
-  </w:num>
-  <w:num w:numId="13" w16cid:durableId="1450125752">
-    <w:abstractNumId w:val="24"/>
-  </w:num>
-  <w:num w:numId="14" w16cid:durableId="545095">
-    <w:abstractNumId w:val="50"/>
-  </w:num>
-  <w:num w:numId="15" w16cid:durableId="525753941">
-    <w:abstractNumId w:val="31"/>
-  </w:num>
-  <w:num w:numId="16" w16cid:durableId="1474786625">
-    <w:abstractNumId w:val="20"/>
-  </w:num>
-  <w:num w:numId="17" w16cid:durableId="1096095925">
-    <w:abstractNumId w:val="73"/>
-  </w:num>
-  <w:num w:numId="18" w16cid:durableId="921911518">
-    <w:abstractNumId w:val="34"/>
-  </w:num>
-  <w:num w:numId="19" w16cid:durableId="174998159">
-    <w:abstractNumId w:val="11"/>
-  </w:num>
-  <w:num w:numId="20" w16cid:durableId="28141165">
-    <w:abstractNumId w:val="46"/>
-  </w:num>
-  <w:num w:numId="21" w16cid:durableId="1817523326">
-    <w:abstractNumId w:val="57"/>
-  </w:num>
-  <w:num w:numId="22" w16cid:durableId="360008858">
-    <w:abstractNumId w:val="23"/>
-  </w:num>
-  <w:num w:numId="23" w16cid:durableId="1050609858">
-    <w:abstractNumId w:val="26"/>
-  </w:num>
-  <w:num w:numId="24" w16cid:durableId="1733500490">
-    <w:abstractNumId w:val="30"/>
-  </w:num>
-  <w:num w:numId="25" w16cid:durableId="1903832696">
-    <w:abstractNumId w:val="52"/>
-  </w:num>
-  <w:num w:numId="26" w16cid:durableId="1310162512">
-    <w:abstractNumId w:val="13"/>
-  </w:num>
-  <w:num w:numId="27" w16cid:durableId="463157857">
-    <w:abstractNumId w:val="8"/>
-  </w:num>
-  <w:num w:numId="28" w16cid:durableId="1194030616">
-    <w:abstractNumId w:val="9"/>
-  </w:num>
-  <w:num w:numId="29" w16cid:durableId="222370311">
-    <w:abstractNumId w:val="25"/>
-  </w:num>
-  <w:num w:numId="30" w16cid:durableId="1443497414">
-    <w:abstractNumId w:val="42"/>
-  </w:num>
-  <w:num w:numId="31" w16cid:durableId="868833919">
-    <w:abstractNumId w:val="74"/>
-  </w:num>
-  <w:num w:numId="32" w16cid:durableId="1762919066">
-    <w:abstractNumId w:val="38"/>
-  </w:num>
-  <w:num w:numId="33" w16cid:durableId="1139565981">
-    <w:abstractNumId w:val="1"/>
-  </w:num>
-  <w:num w:numId="34" w16cid:durableId="145319478">
-    <w:abstractNumId w:val="16"/>
-  </w:num>
-  <w:num w:numId="35" w16cid:durableId="831603132">
-    <w:abstractNumId w:val="10"/>
-  </w:num>
-  <w:num w:numId="36" w16cid:durableId="1138570271">
-    <w:abstractNumId w:val="45"/>
-  </w:num>
-  <w:num w:numId="37" w16cid:durableId="417292943">
-    <w:abstractNumId w:val="68"/>
-  </w:num>
-  <w:num w:numId="38" w16cid:durableId="2033337128">
-    <w:abstractNumId w:val="6"/>
-  </w:num>
-  <w:num w:numId="39" w16cid:durableId="2096708486">
-    <w:abstractNumId w:val="48"/>
-  </w:num>
-  <w:num w:numId="40" w16cid:durableId="1976789324">
-    <w:abstractNumId w:val="58"/>
-  </w:num>
-  <w:num w:numId="41" w16cid:durableId="274799975">
-    <w:abstractNumId w:val="29"/>
-  </w:num>
-  <w:num w:numId="42" w16cid:durableId="219639980">
-    <w:abstractNumId w:val="40"/>
-  </w:num>
-  <w:num w:numId="43" w16cid:durableId="598758141">
-    <w:abstractNumId w:val="72"/>
-  </w:num>
-  <w:num w:numId="44" w16cid:durableId="963464266">
-    <w:abstractNumId w:val="3"/>
-  </w:num>
-  <w:num w:numId="45" w16cid:durableId="477844911">
-    <w:abstractNumId w:val="62"/>
-  </w:num>
-  <w:num w:numId="46" w16cid:durableId="1250314944">
-    <w:abstractNumId w:val="71"/>
-  </w:num>
-  <w:num w:numId="47" w16cid:durableId="85808859">
-    <w:abstractNumId w:val="22"/>
-  </w:num>
-  <w:num w:numId="48" w16cid:durableId="1385563952">
-    <w:abstractNumId w:val="60"/>
-  </w:num>
-  <w:num w:numId="49" w16cid:durableId="1233539375">
+  <w:num w:numId="85" w16cid:durableId="76249043">
     <w:abstractNumId w:val="32"/>
-  </w:num>
-  <w:num w:numId="50" w16cid:durableId="356588362">
-    <w:abstractNumId w:val="15"/>
-  </w:num>
-  <w:num w:numId="51" w16cid:durableId="1380665273">
-    <w:abstractNumId w:val="49"/>
-  </w:num>
-  <w:num w:numId="52" w16cid:durableId="650254851">
-    <w:abstractNumId w:val="12"/>
-  </w:num>
-  <w:num w:numId="53" w16cid:durableId="1603030185">
-    <w:abstractNumId w:val="28"/>
-  </w:num>
-  <w:num w:numId="54" w16cid:durableId="1535733360">
-    <w:abstractNumId w:val="41"/>
-  </w:num>
-  <w:num w:numId="55" w16cid:durableId="1437483520">
-    <w:abstractNumId w:val="70"/>
-  </w:num>
-  <w:num w:numId="56" w16cid:durableId="263922306">
-    <w:abstractNumId w:val="21"/>
-  </w:num>
-  <w:num w:numId="57" w16cid:durableId="1807161244">
-    <w:abstractNumId w:val="69"/>
-  </w:num>
-  <w:num w:numId="58" w16cid:durableId="1282687920">
-    <w:abstractNumId w:val="59"/>
-  </w:num>
-  <w:num w:numId="59" w16cid:durableId="856429921">
-    <w:abstractNumId w:val="53"/>
-  </w:num>
-  <w:num w:numId="60" w16cid:durableId="1138106705">
-    <w:abstractNumId w:val="61"/>
-  </w:num>
-  <w:num w:numId="61" w16cid:durableId="275062606">
-    <w:abstractNumId w:val="64"/>
-  </w:num>
-  <w:num w:numId="62" w16cid:durableId="1675451893">
-    <w:abstractNumId w:val="39"/>
-  </w:num>
-  <w:num w:numId="63" w16cid:durableId="428963452">
-    <w:abstractNumId w:val="18"/>
-  </w:num>
-  <w:num w:numId="64" w16cid:durableId="924144620">
-    <w:abstractNumId w:val="33"/>
-  </w:num>
-  <w:num w:numId="65" w16cid:durableId="1621182460">
-    <w:abstractNumId w:val="51"/>
-  </w:num>
-  <w:num w:numId="66" w16cid:durableId="792166265">
-    <w:abstractNumId w:val="19"/>
-  </w:num>
-  <w:num w:numId="67" w16cid:durableId="1942834748">
-    <w:abstractNumId w:val="5"/>
-  </w:num>
-  <w:num w:numId="68" w16cid:durableId="1333872493">
-    <w:abstractNumId w:val="55"/>
-  </w:num>
-  <w:num w:numId="69" w16cid:durableId="1022589112">
-    <w:abstractNumId w:val="66"/>
-  </w:num>
-  <w:num w:numId="70" w16cid:durableId="713964643">
-    <w:abstractNumId w:val="43"/>
-  </w:num>
-  <w:num w:numId="71" w16cid:durableId="1908682337">
-    <w:abstractNumId w:val="4"/>
-  </w:num>
-  <w:num w:numId="72" w16cid:durableId="106655971">
-    <w:abstractNumId w:val="0"/>
-  </w:num>
-  <w:num w:numId="73" w16cid:durableId="259410600">
-    <w:abstractNumId w:val="56"/>
-  </w:num>
-  <w:num w:numId="74" w16cid:durableId="1294555704">
-    <w:abstractNumId w:val="75"/>
-  </w:num>
-  <w:num w:numId="75" w16cid:durableId="2145155635">
-    <w:abstractNumId w:val="47"/>
-  </w:num>
-  <w:num w:numId="76" w16cid:durableId="207300230">
-    <w:abstractNumId w:val="36"/>
   </w:num>
 </w:numbering>
 </file>

</xml_diff>

<commit_message>
Removed telephone number (modified Domain Model, Authentication SSD and Use Case)
</commit_message>
<xml_diff>
--- a/documentazione/CasiUso/AutenticazioneViaJar.docx
+++ b/documentazione/CasiUso/AutenticazioneViaJar.docx
@@ -1860,47 +1860,15 @@
           <w:sz w:val="28"/>
           <w:szCs w:val="28"/>
         </w:rPr>
-        <w:t xml:space="preserve">richiede l’inserimento di </w:t>
-      </w:r>
-      <w:r>
-        <w:rPr>
-          <w:rFonts w:ascii="Times New Roman" w:hAnsi="Times New Roman" w:cs="Times New Roman"/>
-          <w:sz w:val="28"/>
-          <w:szCs w:val="28"/>
-        </w:rPr>
-        <w:t>un nome</w:t>
-      </w:r>
-      <w:r>
-        <w:rPr>
-          <w:rFonts w:ascii="Times New Roman" w:hAnsi="Times New Roman" w:cs="Times New Roman"/>
-          <w:sz w:val="28"/>
-          <w:szCs w:val="28"/>
-        </w:rPr>
-        <w:t>, un</w:t>
-      </w:r>
-      <w:r>
-        <w:rPr>
-          <w:rFonts w:ascii="Times New Roman" w:hAnsi="Times New Roman" w:cs="Times New Roman"/>
-          <w:sz w:val="28"/>
-          <w:szCs w:val="28"/>
-        </w:rPr>
-        <w:t xml:space="preserve"> cognome </w:t>
-      </w:r>
-      <w:r>
-        <w:rPr>
-          <w:rFonts w:ascii="Times New Roman" w:hAnsi="Times New Roman" w:cs="Times New Roman"/>
-          <w:sz w:val="28"/>
-          <w:szCs w:val="28"/>
-        </w:rPr>
-        <w:t>ed un</w:t>
-      </w:r>
-      <w:r>
-        <w:rPr>
-          <w:rFonts w:ascii="Times New Roman" w:hAnsi="Times New Roman" w:cs="Times New Roman"/>
-          <w:sz w:val="28"/>
-          <w:szCs w:val="28"/>
-        </w:rPr>
-        <w:t xml:space="preserve"> numero di telefono</w:t>
+        <w:t>richiede l’inserimento di un nome, un cognome ed u</w:t>
+      </w:r>
+      <w:r>
+        <w:rPr>
+          <w:rFonts w:ascii="Times New Roman" w:hAnsi="Times New Roman" w:cs="Times New Roman"/>
+          <w:sz w:val="28"/>
+          <w:szCs w:val="28"/>
+        </w:rPr>
+        <w:t>na data di nascita</w:t>
       </w:r>
       <w:r>
         <w:rPr>
@@ -1940,15 +1908,15 @@
           <w:sz w:val="28"/>
           <w:szCs w:val="28"/>
         </w:rPr>
-        <w:t xml:space="preserve">Utente inserisce </w:t>
-      </w:r>
-      <w:r>
-        <w:rPr>
-          <w:rFonts w:ascii="Times New Roman" w:hAnsi="Times New Roman" w:cs="Times New Roman"/>
-          <w:sz w:val="28"/>
-          <w:szCs w:val="28"/>
-        </w:rPr>
-        <w:t>il nome, il cognome ed il numero di telefono</w:t>
+        <w:t>Utente inserisce il nome, il cognome e</w:t>
+      </w:r>
+      <w:r>
+        <w:rPr>
+          <w:rFonts w:ascii="Times New Roman" w:hAnsi="Times New Roman" w:cs="Times New Roman"/>
+          <w:sz w:val="28"/>
+          <w:szCs w:val="28"/>
+        </w:rPr>
+        <w:t xml:space="preserve"> la data di nascita</w:t>
       </w:r>
       <w:r>
         <w:rPr>
@@ -1967,7 +1935,6 @@
           <w:numId w:val="64"/>
         </w:numPr>
         <w:spacing w:line="360" w:lineRule="auto"/>
-        <w:jc w:val="both"/>
         <w:rPr>
           <w:rFonts w:ascii="Times New Roman" w:hAnsi="Times New Roman" w:cs="Times New Roman"/>
           <w:sz w:val="28"/>
@@ -2039,31 +2006,7 @@
           <w:sz w:val="28"/>
           <w:szCs w:val="28"/>
         </w:rPr>
-        <w:t xml:space="preserve"> </w:t>
-      </w:r>
-      <w:r>
-        <w:rPr>
-          <w:rFonts w:ascii="Times New Roman" w:hAnsi="Times New Roman" w:cs="Times New Roman"/>
-          <w:sz w:val="28"/>
-          <w:szCs w:val="28"/>
-        </w:rPr>
-        <w:t>L’Utente inserisce un</w:t>
-      </w:r>
-      <w:r>
-        <w:rPr>
-          <w:rFonts w:ascii="Times New Roman" w:hAnsi="Times New Roman" w:cs="Times New Roman"/>
-          <w:sz w:val="28"/>
-          <w:szCs w:val="28"/>
-        </w:rPr>
-        <w:t xml:space="preserve"> nome </w:t>
-      </w:r>
-      <w:r>
-        <w:rPr>
-          <w:rFonts w:ascii="Times New Roman" w:hAnsi="Times New Roman" w:cs="Times New Roman"/>
-          <w:sz w:val="28"/>
-          <w:szCs w:val="28"/>
-        </w:rPr>
-        <w:t>che non rispetta il formato corretto:</w:t>
+        <w:t xml:space="preserve"> L’Utente inserisce un nome che non rispetta il formato corretto:</w:t>
       </w:r>
     </w:p>
     <w:p>
@@ -2144,23 +2087,7 @@
           <w:sz w:val="28"/>
           <w:szCs w:val="28"/>
         </w:rPr>
-        <w:t xml:space="preserve">L’Utente inserisce un </w:t>
-      </w:r>
-      <w:r>
-        <w:rPr>
-          <w:rFonts w:ascii="Times New Roman" w:hAnsi="Times New Roman" w:cs="Times New Roman"/>
-          <w:sz w:val="28"/>
-          <w:szCs w:val="28"/>
-        </w:rPr>
-        <w:t>cog</w:t>
-      </w:r>
-      <w:r>
-        <w:rPr>
-          <w:rFonts w:ascii="Times New Roman" w:hAnsi="Times New Roman" w:cs="Times New Roman"/>
-          <w:sz w:val="28"/>
-          <w:szCs w:val="28"/>
-        </w:rPr>
-        <w:t>nome che non rispetta il formato corretto</w:t>
+        <w:t>L’Utente inserisce un cognome che non rispetta il formato corretto</w:t>
       </w:r>
       <w:r>
         <w:rPr>
@@ -2236,28 +2163,27 @@
         <w:autoSpaceDE w:val="0"/>
         <w:autoSpaceDN w:val="0"/>
         <w:spacing w:after="0" w:line="360" w:lineRule="auto"/>
-        <w:jc w:val="both"/>
-        <w:rPr>
-          <w:rFonts w:ascii="Times New Roman" w:hAnsi="Times New Roman" w:cs="Times New Roman"/>
-          <w:sz w:val="28"/>
-          <w:szCs w:val="28"/>
-        </w:rPr>
-      </w:pPr>
-      <w:r>
-        <w:rPr>
-          <w:rFonts w:ascii="Times New Roman" w:hAnsi="Times New Roman" w:cs="Times New Roman"/>
-          <w:sz w:val="28"/>
-          <w:szCs w:val="28"/>
-        </w:rPr>
-        <w:t xml:space="preserve">L’Utente inserisce un </w:t>
-      </w:r>
-      <w:r>
-        <w:rPr>
-          <w:rFonts w:ascii="Times New Roman" w:hAnsi="Times New Roman" w:cs="Times New Roman"/>
-          <w:sz w:val="28"/>
-          <w:szCs w:val="28"/>
-        </w:rPr>
-        <w:t>numero di telefono</w:t>
+        <w:rPr>
+          <w:rFonts w:ascii="Times New Roman" w:hAnsi="Times New Roman" w:cs="Times New Roman"/>
+          <w:sz w:val="28"/>
+          <w:szCs w:val="28"/>
+        </w:rPr>
+      </w:pPr>
+      <w:r>
+        <w:rPr>
+          <w:rFonts w:ascii="Times New Roman" w:hAnsi="Times New Roman" w:cs="Times New Roman"/>
+          <w:sz w:val="28"/>
+          <w:szCs w:val="28"/>
+        </w:rPr>
+        <w:t xml:space="preserve">L’Utente inserisce </w:t>
+      </w:r>
+      <w:r>
+        <w:rPr>
+          <w:rFonts w:ascii="Times New Roman" w:hAnsi="Times New Roman" w:cs="Times New Roman"/>
+          <w:sz w:val="28"/>
+          <w:szCs w:val="28"/>
+        </w:rPr>
+        <w:t>una data di nascita</w:t>
       </w:r>
       <w:r>
         <w:rPr>
@@ -6049,7 +5975,15 @@
           <w:sz w:val="28"/>
           <w:szCs w:val="28"/>
         </w:rPr>
-        <w:t xml:space="preserve">ed il numero di telefono </w:t>
+        <w:t>e</w:t>
+      </w:r>
+      <w:r>
+        <w:rPr>
+          <w:rFonts w:ascii="Times New Roman" w:hAnsi="Times New Roman" w:cs="Times New Roman"/>
+          <w:sz w:val="28"/>
+          <w:szCs w:val="28"/>
+        </w:rPr>
+        <w:t xml:space="preserve"> la data di nascita </w:t>
       </w:r>
       <w:r>
         <w:rPr>

</xml_diff>